<commit_message>
Anforderungen für Steuerung und Schütter hinzugefügt
</commit_message>
<xml_diff>
--- a/Vernetzte_Produktionssysteme/Vorlage_Futterfort.docx
+++ b/Vernetzte_Produktionssysteme/Vorlage_Futterfort.docx
@@ -238,7 +238,61 @@
           <w:tcPr>
             <w:tcW w:w="6905" w:type="dxa"/>
           </w:tcPr>
-          <w:p/>
+          <w:p>
+            <w:pPr>
+              <w:spacing w:after="0" w:line="240" w:lineRule="auto"/>
+            </w:pPr>
+            <w:r>
+              <w:t>Die Steuerung muss eingehende Bestellungen verarbeiten können.</w:t>
+            </w:r>
+          </w:p>
+          <w:p>
+            <w:r>
+              <w:t>Die Steuerung muss eine Warteschlange für Bestellungen haben.</w:t>
+            </w:r>
+          </w:p>
+          <w:p>
+            <w:r>
+              <w:t>Die Steuerung muss die Bilddaten der Kamera verarbeiten</w:t>
+            </w:r>
+          </w:p>
+          <w:p>
+            <w:r>
+              <w:t>Die Steuerung muss aus den verarbeiteten Bilddaten mithilfe einer KI erkennen wie viele Tafeln von welcher Farbe auf dem Fließband liegen.</w:t>
+            </w:r>
+          </w:p>
+          <w:p>
+            <w:r>
+              <w:t>Die Steuerung muss die Koordinaten der aktuell gewünschten Tafel an den Roboterarm weitergeben</w:t>
+            </w:r>
+          </w:p>
+          <w:p>
+            <w:r>
+              <w:t xml:space="preserve">Die Steuerung </w:t>
+            </w:r>
+            <w:r>
+              <w:t>muss,</w:t>
+            </w:r>
+            <w:r>
+              <w:t xml:space="preserve"> wenn die aktuell gewünschte Tafel nicht auf dem Fließband liegt den Schütter auffordern eine neue Ladung zu schütten</w:t>
+            </w:r>
+          </w:p>
+          <w:p>
+            <w:r>
+              <w:t xml:space="preserve">Die Steuerung </w:t>
+            </w:r>
+            <w:r>
+              <w:t>muss,</w:t>
+            </w:r>
+            <w:r>
+              <w:t xml:space="preserve"> wenn keine Bestellung vorliegt, zufällig Tafeln an den Roboterarm weitergeben</w:t>
+            </w:r>
+          </w:p>
+          <w:p>
+            <w:r>
+              <w:t>Die Steuerung muss die aktuell auf dem Fließband liegenden Tafeln in eine Cloud übertragen</w:t>
+            </w:r>
+          </w:p>
         </w:tc>
       </w:tr>
       <w:tr>
@@ -263,7 +317,11 @@
           <w:tcPr>
             <w:tcW w:w="6905" w:type="dxa"/>
           </w:tcPr>
-          <w:p/>
+          <w:p>
+            <w:r>
+              <w:t>Der Schütter muss wenn die Steuerung es anfordert eine Ladung an Rittersporttafeln auf das Fließband schütten.</w:t>
+            </w:r>
+          </w:p>
         </w:tc>
       </w:tr>
       <w:tr>
@@ -357,6 +415,7 @@
         <w:pStyle w:val="berschriften"/>
       </w:pPr>
       <w:r>
+        <w:lastRenderedPageBreak/>
         <w:t>Systemanforderung</w:t>
       </w:r>
     </w:p>
@@ -435,7 +494,6 @@
           <w:lang w:eastAsia="de-DE"/>
           <w14:ligatures w14:val="none"/>
         </w:rPr>
-        <w:lastRenderedPageBreak/>
         <w:t xml:space="preserve">Das System muss mithilfe von Kameras, Bildverarbeitung und künstlicher Intelligenz erkennen ob ausreichend Schüttgut für die Zuordnung einer gewünschten Tüte vorhanden ist. </w:t>
       </w:r>
     </w:p>
@@ -462,27 +520,7 @@
           <w:lang w:eastAsia="de-DE"/>
           <w14:ligatures w14:val="none"/>
         </w:rPr>
-        <w:t xml:space="preserve">Das System bearbeitet eine Bestellung </w:t>
-      </w:r>
-      <w:proofErr w:type="gramStart"/>
-      <w:r>
-        <w:rPr>
-          <w:rFonts w:eastAsia="Times New Roman" w:cs="Times New Roman"/>
-          <w:kern w:val="0"/>
-          <w:lang w:eastAsia="de-DE"/>
-          <w14:ligatures w14:val="none"/>
-        </w:rPr>
-        <w:t>solange</w:t>
-      </w:r>
-      <w:proofErr w:type="gramEnd"/>
-      <w:r>
-        <w:rPr>
-          <w:rFonts w:eastAsia="Times New Roman" w:cs="Times New Roman"/>
-          <w:kern w:val="0"/>
-          <w:lang w:eastAsia="de-DE"/>
-          <w14:ligatures w14:val="none"/>
-        </w:rPr>
-        <w:t xml:space="preserve"> bis alle Tafeln dieser Bestellung in einer Tüte abgepackt worden sind.</w:t>
+        <w:t>Das System bearbeitet eine Bestellung solange bis alle Tafeln dieser Bestellung in einer Tüte abgepackt worden sind.</w:t>
       </w:r>
     </w:p>
     <w:p>
@@ -588,7 +626,6 @@
         </w:rPr>
         <w:t xml:space="preserve">Wenn kein Schüttgut mehr vorhanden ist und die Kamera keine Tafeln mehr </w:t>
       </w:r>
-      <w:proofErr w:type="gramStart"/>
       <w:r>
         <w:rPr>
           <w:rFonts w:eastAsia="Times New Roman" w:cs="Times New Roman"/>
@@ -596,9 +633,8 @@
           <w:lang w:eastAsia="de-DE"/>
           <w14:ligatures w14:val="none"/>
         </w:rPr>
-        <w:t>erkennt</w:t>
-      </w:r>
-      <w:proofErr w:type="gramEnd"/>
+        <w:t>erkennt,</w:t>
+      </w:r>
       <w:r>
         <w:rPr>
           <w:rFonts w:eastAsia="Times New Roman" w:cs="Times New Roman"/>
@@ -2001,7 +2037,6 @@
   <w:style w:type="character" w:default="1" w:styleId="Absatz-Standardschriftart">
     <w:name w:val="Default Paragraph Font"/>
     <w:uiPriority w:val="1"/>
-    <w:semiHidden/>
     <w:unhideWhenUsed/>
   </w:style>
   <w:style w:type="table" w:default="1" w:styleId="NormaleTabelle">

</xml_diff>

<commit_message>
Anforderungen an Bildverarbeitung hinzugefügt
</commit_message>
<xml_diff>
--- a/Vernetzte_Produktionssysteme/Vorlage_Futterfort.docx
+++ b/Vernetzte_Produktionssysteme/Vorlage_Futterfort.docx
@@ -239,9 +239,6 @@
             <w:tcW w:w="6905" w:type="dxa"/>
           </w:tcPr>
           <w:p>
-            <w:pPr>
-              <w:spacing w:after="0" w:line="240" w:lineRule="auto"/>
-            </w:pPr>
             <w:r>
               <w:t>Die Steuerung muss eingehende Bestellungen verarbeiten können.</w:t>
             </w:r>
@@ -268,24 +265,12 @@
           </w:p>
           <w:p>
             <w:r>
-              <w:t xml:space="preserve">Die Steuerung </w:t>
-            </w:r>
-            <w:r>
-              <w:t>muss,</w:t>
-            </w:r>
-            <w:r>
-              <w:t xml:space="preserve"> wenn die aktuell gewünschte Tafel nicht auf dem Fließband liegt den Schütter auffordern eine neue Ladung zu schütten</w:t>
-            </w:r>
-          </w:p>
-          <w:p>
-            <w:r>
-              <w:t xml:space="preserve">Die Steuerung </w:t>
-            </w:r>
-            <w:r>
-              <w:t>muss,</w:t>
-            </w:r>
-            <w:r>
-              <w:t xml:space="preserve"> wenn keine Bestellung vorliegt, zufällig Tafeln an den Roboterarm weitergeben</w:t>
+              <w:t>Die Steuerung muss, wenn die aktuell gewünschte Tafel nicht auf dem Fließband liegt den Schütter auffordern eine neue Ladung zu schütten</w:t>
+            </w:r>
+          </w:p>
+          <w:p>
+            <w:r>
+              <w:t>Die Steuerung muss, wenn keine Bestellung vorliegt, zufällig Tafeln an den Roboterarm weitergeben</w:t>
             </w:r>
           </w:p>
           <w:p>
@@ -319,7 +304,15 @@
           </w:tcPr>
           <w:p>
             <w:r>
-              <w:t>Der Schütter muss wenn die Steuerung es anfordert eine Ladung an Rittersporttafeln auf das Fließband schütten.</w:t>
+              <w:t xml:space="preserve">Der Schütter </w:t>
+            </w:r>
+            <w:proofErr w:type="gramStart"/>
+            <w:r>
+              <w:t>muss</w:t>
+            </w:r>
+            <w:proofErr w:type="gramEnd"/>
+            <w:r>
+              <w:t xml:space="preserve"> wenn die Steuerung es anfordert eine Ladung an Rittersporttafeln auf das Fließband schütten.</w:t>
             </w:r>
           </w:p>
         </w:tc>
@@ -520,7 +513,27 @@
           <w:lang w:eastAsia="de-DE"/>
           <w14:ligatures w14:val="none"/>
         </w:rPr>
-        <w:t>Das System bearbeitet eine Bestellung solange bis alle Tafeln dieser Bestellung in einer Tüte abgepackt worden sind.</w:t>
+        <w:t xml:space="preserve">Das System bearbeitet eine Bestellung </w:t>
+      </w:r>
+      <w:proofErr w:type="gramStart"/>
+      <w:r>
+        <w:rPr>
+          <w:rFonts w:eastAsia="Times New Roman" w:cs="Times New Roman"/>
+          <w:kern w:val="0"/>
+          <w:lang w:eastAsia="de-DE"/>
+          <w14:ligatures w14:val="none"/>
+        </w:rPr>
+        <w:t>solange</w:t>
+      </w:r>
+      <w:proofErr w:type="gramEnd"/>
+      <w:r>
+        <w:rPr>
+          <w:rFonts w:eastAsia="Times New Roman" w:cs="Times New Roman"/>
+          <w:kern w:val="0"/>
+          <w:lang w:eastAsia="de-DE"/>
+          <w14:ligatures w14:val="none"/>
+        </w:rPr>
+        <w:t xml:space="preserve"> bis alle Tafeln dieser Bestellung in einer Tüte abgepackt worden sind.</w:t>
       </w:r>
     </w:p>
     <w:p>
@@ -660,7 +673,42 @@
     </w:p>
     <w:p>
       <w:r>
-        <w:t>[Text einfügen]</w:t>
+        <w:t>Die Bildverarbeitung muss ein Bild empfangen können.</w:t>
+      </w:r>
+    </w:p>
+    <w:p>
+      <w:r>
+        <w:t>Die Bildverarbeitung muss die Bilder auf eine kleinere Größe skalieren.</w:t>
+      </w:r>
+    </w:p>
+    <w:p>
+      <w:r>
+        <w:t>Die Bildverarbeitung muss mit Farbmasken die unterschiedlichen Farben trennen.</w:t>
+      </w:r>
+    </w:p>
+    <w:p>
+      <w:r>
+        <w:t>Die Bildverarbeitung muss die Konturen der Tafeln erkennen können.</w:t>
+      </w:r>
+    </w:p>
+    <w:p>
+      <w:r>
+        <w:t>Die Bildverarbeitung muss die Koordinaten der Tafeln bestimmen und speichern.</w:t>
+      </w:r>
+    </w:p>
+    <w:p>
+      <w:r>
+        <w:t>Die Bildverarbeitung muss die Tafeln zählen können.</w:t>
+      </w:r>
+    </w:p>
+    <w:p>
+      <w:r>
+        <w:t>Die Bildverarbeitung muss die Anzahl der Tafeln an die Ablaufsteuerung weitergeben.</w:t>
+      </w:r>
+    </w:p>
+    <w:p>
+      <w:r>
+        <w:t>Die Bildverarbeitung muss die Farbe und Koordinaten jeder Tafel an die Ablaufsteuerung weitergeben.</w:t>
       </w:r>
       <w:r>
         <w:br w:type="page"/>

</xml_diff>

<commit_message>
Sequenz Diagramm und Zustandsdiagramm hinzugefügt
</commit_message>
<xml_diff>
--- a/Vernetzte_Produktionssysteme/Vorlage_Futterfort.docx
+++ b/Vernetzte_Produktionssysteme/Vorlage_Futterfort.docx
@@ -788,31 +788,124 @@
       <w:r>
         <w:t xml:space="preserve">Abbildung </w:t>
       </w:r>
-      <w:r>
-        <w:fldChar w:fldCharType="begin"/>
-      </w:r>
-      <w:r>
-        <w:instrText xml:space="preserve"> SEQ Abbildung \* ARABIC </w:instrText>
-      </w:r>
-      <w:r>
-        <w:fldChar w:fldCharType="separate"/>
-      </w:r>
+      <w:fldSimple w:instr=" SEQ Abbildung \* ARABIC ">
+        <w:r>
+          <w:rPr>
+            <w:noProof/>
+          </w:rPr>
+          <w:t>1</w:t>
+        </w:r>
+      </w:fldSimple>
+      <w:r>
+        <w:t xml:space="preserve"> Kompositionsstrukturdiagramm</w:t>
+      </w:r>
+    </w:p>
+    <w:p>
       <w:r>
         <w:rPr>
           <w:noProof/>
         </w:rPr>
-        <w:t>1</w:t>
-      </w:r>
-      <w:r>
-        <w:fldChar w:fldCharType="end"/>
-      </w:r>
-      <w:r>
-        <w:t xml:space="preserve"> Kompositionsstrukturdiagramm</w:t>
+        <w:drawing>
+          <wp:inline distT="0" distB="0" distL="0" distR="0" wp14:anchorId="184207BF" wp14:editId="188DFCB5">
+            <wp:extent cx="5939790" cy="3226435"/>
+            <wp:effectExtent l="0" t="0" r="0" b="0"/>
+            <wp:docPr id="15988763" name="Grafik 2"/>
+            <wp:cNvGraphicFramePr>
+              <a:graphicFrameLocks xmlns:a="http://schemas.openxmlformats.org/drawingml/2006/main" noChangeAspect="1"/>
+            </wp:cNvGraphicFramePr>
+            <a:graphic xmlns:a="http://schemas.openxmlformats.org/drawingml/2006/main">
+              <a:graphicData uri="http://schemas.openxmlformats.org/drawingml/2006/picture">
+                <pic:pic xmlns:pic="http://schemas.openxmlformats.org/drawingml/2006/picture">
+                  <pic:nvPicPr>
+                    <pic:cNvPr id="15988763" name="Grafik 15988763"/>
+                    <pic:cNvPicPr/>
+                  </pic:nvPicPr>
+                  <pic:blipFill>
+                    <a:blip r:embed="rId8">
+                      <a:extLst>
+                        <a:ext uri="{28A0092B-C50C-407E-A947-70E740481C1C}">
+                          <a14:useLocalDpi xmlns:a14="http://schemas.microsoft.com/office/drawing/2010/main" val="0"/>
+                        </a:ext>
+                        <a:ext uri="{96DAC541-7B7A-43D3-8B79-37D633B846F1}">
+                          <asvg:svgBlip xmlns:asvg="http://schemas.microsoft.com/office/drawing/2016/SVG/main" r:embed="rId9"/>
+                        </a:ext>
+                      </a:extLst>
+                    </a:blip>
+                    <a:stretch>
+                      <a:fillRect/>
+                    </a:stretch>
+                  </pic:blipFill>
+                  <pic:spPr>
+                    <a:xfrm>
+                      <a:off x="0" y="0"/>
+                      <a:ext cx="5939790" cy="3226435"/>
+                    </a:xfrm>
+                    <a:prstGeom prst="rect">
+                      <a:avLst/>
+                    </a:prstGeom>
+                  </pic:spPr>
+                </pic:pic>
+              </a:graphicData>
+            </a:graphic>
+          </wp:inline>
+        </w:drawing>
+      </w:r>
+    </w:p>
+    <w:p>
+      <w:r>
+        <w:rPr>
+          <w:noProof/>
+        </w:rPr>
+        <w:lastRenderedPageBreak/>
+        <w:drawing>
+          <wp:inline distT="0" distB="0" distL="0" distR="0" wp14:anchorId="2EFB8D83" wp14:editId="28E39A5B">
+            <wp:extent cx="5232400" cy="6290739"/>
+            <wp:effectExtent l="0" t="0" r="0" b="0"/>
+            <wp:docPr id="539006005" name="Grafik 1"/>
+            <wp:cNvGraphicFramePr>
+              <a:graphicFrameLocks xmlns:a="http://schemas.openxmlformats.org/drawingml/2006/main" noChangeAspect="1"/>
+            </wp:cNvGraphicFramePr>
+            <a:graphic xmlns:a="http://schemas.openxmlformats.org/drawingml/2006/main">
+              <a:graphicData uri="http://schemas.openxmlformats.org/drawingml/2006/picture">
+                <pic:pic xmlns:pic="http://schemas.openxmlformats.org/drawingml/2006/picture">
+                  <pic:nvPicPr>
+                    <pic:cNvPr id="539006005" name="Grafik 539006005"/>
+                    <pic:cNvPicPr/>
+                  </pic:nvPicPr>
+                  <pic:blipFill>
+                    <a:blip r:embed="rId10">
+                      <a:extLst>
+                        <a:ext uri="{28A0092B-C50C-407E-A947-70E740481C1C}">
+                          <a14:useLocalDpi xmlns:a14="http://schemas.microsoft.com/office/drawing/2010/main" val="0"/>
+                        </a:ext>
+                        <a:ext uri="{96DAC541-7B7A-43D3-8B79-37D633B846F1}">
+                          <asvg:svgBlip xmlns:asvg="http://schemas.microsoft.com/office/drawing/2016/SVG/main" r:embed="rId11"/>
+                        </a:ext>
+                      </a:extLst>
+                    </a:blip>
+                    <a:stretch>
+                      <a:fillRect/>
+                    </a:stretch>
+                  </pic:blipFill>
+                  <pic:spPr>
+                    <a:xfrm>
+                      <a:off x="0" y="0"/>
+                      <a:ext cx="5238146" cy="6297647"/>
+                    </a:xfrm>
+                    <a:prstGeom prst="rect">
+                      <a:avLst/>
+                    </a:prstGeom>
+                  </pic:spPr>
+                </pic:pic>
+              </a:graphicData>
+            </a:graphic>
+          </wp:inline>
+        </w:drawing>
       </w:r>
     </w:p>
     <w:sectPr>
-      <w:headerReference w:type="default" r:id="rId8"/>
-      <w:footerReference w:type="default" r:id="rId9"/>
+      <w:headerReference w:type="default" r:id="rId12"/>
+      <w:footerReference w:type="default" r:id="rId13"/>
       <w:pgSz w:w="11906" w:h="16838"/>
       <w:pgMar w:top="1418" w:right="1276" w:bottom="1134" w:left="1276" w:header="709" w:footer="709" w:gutter="0"/>
       <w:cols w:space="708"/>
@@ -2085,6 +2178,7 @@
   <w:style w:type="character" w:default="1" w:styleId="Absatz-Standardschriftart">
     <w:name w:val="Default Paragraph Font"/>
     <w:uiPriority w:val="1"/>
+    <w:semiHidden/>
     <w:unhideWhenUsed/>
   </w:style>
   <w:style w:type="table" w:default="1" w:styleId="NormaleTabelle">

</xml_diff>

<commit_message>
Anpassung Anforderungen (Kamera, Bildverarbeitung)
</commit_message>
<xml_diff>
--- a/Vernetzte_Produktionssysteme/Vorlage_Futterfort.docx
+++ b/Vernetzte_Produktionssysteme/Vorlage_Futterfort.docx
@@ -130,63 +130,40 @@
             <w:tcW w:w="6905" w:type="dxa"/>
           </w:tcPr>
           <w:p>
-            <w:pPr>
-              <w:pStyle w:val="Listenabsatz"/>
-              <w:numPr>
-                <w:ilvl w:val="0"/>
-                <w:numId w:val="1"/>
-              </w:numPr>
-            </w:pPr>
-            <w:r>
-              <w:t>Volle Breite des Fließbands aufnehmen</w:t>
-            </w:r>
-          </w:p>
-          <w:p>
-            <w:pPr>
-              <w:pStyle w:val="Listenabsatz"/>
-              <w:numPr>
-                <w:ilvl w:val="0"/>
-                <w:numId w:val="1"/>
-              </w:numPr>
-            </w:pPr>
-            <w:r>
-              <w:t>Bildqualität ausreichend für Tafelerkennung durch Software</w:t>
-            </w:r>
-          </w:p>
-          <w:p>
-            <w:pPr>
-              <w:pStyle w:val="Listenabsatz"/>
-              <w:numPr>
-                <w:ilvl w:val="0"/>
-                <w:numId w:val="1"/>
-              </w:numPr>
-            </w:pPr>
-            <w:r>
-              <w:t>Vielzahl Bilder hintereinander aufnehmen</w:t>
-            </w:r>
-          </w:p>
-          <w:p>
-            <w:pPr>
-              <w:pStyle w:val="Listenabsatz"/>
-              <w:numPr>
-                <w:ilvl w:val="0"/>
-                <w:numId w:val="1"/>
-              </w:numPr>
-            </w:pPr>
-            <w:r>
-              <w:t>Scharfe Bilder von bewegten Objekten</w:t>
-            </w:r>
-          </w:p>
-          <w:p>
-            <w:pPr>
-              <w:pStyle w:val="Listenabsatz"/>
-              <w:numPr>
-                <w:ilvl w:val="0"/>
-                <w:numId w:val="1"/>
-              </w:numPr>
-            </w:pPr>
-            <w:r>
-              <w:t>Datenstreaming</w:t>
+            <w:r>
+              <w:t>Die Kamera muss die v</w:t>
+            </w:r>
+            <w:r>
+              <w:t>olle Breite des Fließbands aufnehmen</w:t>
+            </w:r>
+            <w:r>
+              <w:t>.</w:t>
+            </w:r>
+          </w:p>
+          <w:p>
+            <w:r>
+              <w:t xml:space="preserve">Die Kamera sollte fähig sein eine ausreichende hohe </w:t>
+            </w:r>
+            <w:r>
+              <w:t xml:space="preserve">Bildqualität </w:t>
+            </w:r>
+            <w:r>
+              <w:t>zu gewährleisten.</w:t>
+            </w:r>
+          </w:p>
+          <w:p>
+            <w:r>
+              <w:t>Die Kamera muss eine mehrere Bilder hintereinander aufnehmen.</w:t>
+            </w:r>
+          </w:p>
+          <w:p>
+            <w:r>
+              <w:t>Die Kamera muss scharfe Bilder von bewegten Objekten aufnehmen können.</w:t>
+            </w:r>
+          </w:p>
+          <w:p>
+            <w:r>
+              <w:t>Die Kamera muss ihre Daten an die Steuereinheit senden.</w:t>
             </w:r>
           </w:p>
         </w:tc>
@@ -306,11 +283,9 @@
             <w:r>
               <w:t xml:space="preserve">Der Schütter </w:t>
             </w:r>
-            <w:proofErr w:type="gramStart"/>
-            <w:r>
-              <w:t>muss</w:t>
-            </w:r>
-            <w:proofErr w:type="gramEnd"/>
+            <w:r>
+              <w:t>muss,</w:t>
+            </w:r>
             <w:r>
               <w:t xml:space="preserve"> wenn die Steuerung es anfordert eine Ladung an Rittersporttafeln auf das Fließband schütten.</w:t>
             </w:r>
@@ -340,63 +315,52 @@
             <w:tcW w:w="6905" w:type="dxa"/>
           </w:tcPr>
           <w:p>
-            <w:pPr>
-              <w:pStyle w:val="Listenabsatz"/>
-              <w:numPr>
-                <w:ilvl w:val="0"/>
-                <w:numId w:val="2"/>
-              </w:numPr>
-            </w:pPr>
-            <w:r>
-              <w:t>Separierung von Bildelementen</w:t>
-            </w:r>
-          </w:p>
-          <w:p>
-            <w:pPr>
-              <w:pStyle w:val="Listenabsatz"/>
-              <w:numPr>
-                <w:ilvl w:val="0"/>
-                <w:numId w:val="2"/>
-              </w:numPr>
-            </w:pPr>
-            <w:r>
-              <w:t>Erkennung von Farbunterschieden</w:t>
-            </w:r>
-          </w:p>
-          <w:p>
-            <w:pPr>
-              <w:pStyle w:val="Listenabsatz"/>
-              <w:numPr>
-                <w:ilvl w:val="0"/>
-                <w:numId w:val="2"/>
-              </w:numPr>
-            </w:pPr>
-            <w:r>
-              <w:t>Positionserkennung von Bildobjekten</w:t>
-            </w:r>
-          </w:p>
-          <w:p>
-            <w:pPr>
-              <w:pStyle w:val="Listenabsatz"/>
-              <w:numPr>
-                <w:ilvl w:val="0"/>
-                <w:numId w:val="2"/>
-              </w:numPr>
-            </w:pPr>
-            <w:r>
-              <w:t>Umwandlung von Bildkoordinaten in reale Positionskoordinaten. Offset durch Fließbandbewegung mit einberechnen</w:t>
-            </w:r>
-          </w:p>
-          <w:p>
-            <w:pPr>
-              <w:pStyle w:val="Listenabsatz"/>
-              <w:numPr>
-                <w:ilvl w:val="0"/>
-                <w:numId w:val="2"/>
-              </w:numPr>
-            </w:pPr>
-            <w:r>
-              <w:t>Verarbeitung in Echtzeit</w:t>
+            <w:r>
+              <w:t>Die Bildverarbeitungssoftware muss verschiedene Bildelemente voneinander separieren können.</w:t>
+            </w:r>
+          </w:p>
+          <w:p>
+            <w:r>
+              <w:t>Die Bildverarbeitungssoftware</w:t>
+            </w:r>
+            <w:r>
+              <w:t xml:space="preserve"> muss Farbunterschiede erkennen.</w:t>
+            </w:r>
+          </w:p>
+          <w:p>
+            <w:r>
+              <w:t>Die Bildverarbeitungssoftware</w:t>
+            </w:r>
+            <w:r>
+              <w:t xml:space="preserve"> muss die Position von den Bildobjekten erkennen.</w:t>
+            </w:r>
+          </w:p>
+          <w:p>
+            <w:r>
+              <w:t>Die Bildverarbeitungssoftware</w:t>
+            </w:r>
+            <w:r>
+              <w:t xml:space="preserve"> sollte fähig sein Bildkoordinaten in reale Positionskoordinaten umzuwandeln.</w:t>
+            </w:r>
+          </w:p>
+          <w:p>
+            <w:r>
+              <w:lastRenderedPageBreak/>
+              <w:t>Die Bildverarbeitungssoftware</w:t>
+            </w:r>
+            <w:r>
+              <w:t xml:space="preserve"> sollte den Offset </w:t>
+            </w:r>
+            <w:r>
+              <w:t>der Tafel durch das Fließband, nach Bildeingang berechnen.</w:t>
+            </w:r>
+          </w:p>
+          <w:p>
+            <w:r>
+              <w:t>Die Bildverarbeitungssoftware</w:t>
+            </w:r>
+            <w:r>
+              <w:t xml:space="preserve"> muss die Bilder in Echtzeit verarbeiten.</w:t>
             </w:r>
           </w:p>
         </w:tc>
@@ -408,7 +372,6 @@
         <w:pStyle w:val="berschriften"/>
       </w:pPr>
       <w:r>
-        <w:lastRenderedPageBreak/>
         <w:t>Systemanforderung</w:t>
       </w:r>
     </w:p>
@@ -513,27 +476,7 @@
           <w:lang w:eastAsia="de-DE"/>
           <w14:ligatures w14:val="none"/>
         </w:rPr>
-        <w:t xml:space="preserve">Das System bearbeitet eine Bestellung </w:t>
-      </w:r>
-      <w:proofErr w:type="gramStart"/>
-      <w:r>
-        <w:rPr>
-          <w:rFonts w:eastAsia="Times New Roman" w:cs="Times New Roman"/>
-          <w:kern w:val="0"/>
-          <w:lang w:eastAsia="de-DE"/>
-          <w14:ligatures w14:val="none"/>
-        </w:rPr>
-        <w:t>solange</w:t>
-      </w:r>
-      <w:proofErr w:type="gramEnd"/>
-      <w:r>
-        <w:rPr>
-          <w:rFonts w:eastAsia="Times New Roman" w:cs="Times New Roman"/>
-          <w:kern w:val="0"/>
-          <w:lang w:eastAsia="de-DE"/>
-          <w14:ligatures w14:val="none"/>
-        </w:rPr>
-        <w:t xml:space="preserve"> bis alle Tafeln dieser Bestellung in einer Tüte abgepackt worden sind.</w:t>
+        <w:t>Das System bearbeitet eine Bestellung solange bis alle Tafeln dieser Bestellung in einer Tüte abgepackt worden sind.</w:t>
       </w:r>
     </w:p>
     <w:p>
@@ -1026,15 +969,7 @@
       <w:t xml:space="preserve"> </w:t>
     </w:r>
     <w:r>
-      <w:t xml:space="preserve">Fabio </w:t>
-    </w:r>
-    <w:proofErr w:type="spellStart"/>
-    <w:r>
-      <w:t>Pascuzzi</w:t>
-    </w:r>
-    <w:proofErr w:type="spellEnd"/>
-    <w:r>
-      <w:t>, Jonathan Haller, Carl Zech, Thomas Kutscher</w:t>
+      <w:t>Fabio Pascuzzi, Jonathan Haller, Carl Zech, Thomas Kutscher</w:t>
     </w:r>
   </w:p>
 </w:hdr>

</xml_diff>

<commit_message>
use case diagramm hinzugefügt sequenz diagramm update Dokument update
</commit_message>
<xml_diff>
--- a/Vernetzte_Produktionssysteme/Vorlage_Futterfort.docx
+++ b/Vernetzte_Produktionssysteme/Vorlage_Futterfort.docx
@@ -15,6 +15,243 @@
         <w:t>[Text einfügen]</w:t>
       </w:r>
     </w:p>
+    <w:p>
+      <w:pPr>
+        <w:pStyle w:val="berschriften"/>
+      </w:pPr>
+      <w:r>
+        <w:t>Systemanforderung</w:t>
+      </w:r>
+    </w:p>
+    <w:p>
+      <w:pPr>
+        <w:numPr>
+          <w:ilvl w:val="0"/>
+          <w:numId w:val="6"/>
+        </w:numPr>
+        <w:spacing w:after="0" w:line="240" w:lineRule="auto"/>
+        <w:ind w:left="1260"/>
+        <w:textAlignment w:val="center"/>
+        <w:rPr>
+          <w:rFonts w:eastAsia="Times New Roman" w:cs="Times New Roman"/>
+          <w:kern w:val="0"/>
+          <w:lang w:eastAsia="de-DE"/>
+          <w14:ligatures w14:val="none"/>
+        </w:rPr>
+      </w:pPr>
+      <w:r>
+        <w:rPr>
+          <w:rFonts w:eastAsia="Times New Roman" w:cs="Times New Roman"/>
+          <w:kern w:val="0"/>
+          <w:lang w:eastAsia="de-DE"/>
+          <w14:ligatures w14:val="none"/>
+        </w:rPr>
+        <w:t xml:space="preserve">Das System muss Anfragen von Kunden über die Cloud annehmen können, diese verarbeiten und an die Systemkomponenten weitersenden. </w:t>
+      </w:r>
+    </w:p>
+    <w:p>
+      <w:pPr>
+        <w:numPr>
+          <w:ilvl w:val="0"/>
+          <w:numId w:val="6"/>
+        </w:numPr>
+        <w:spacing w:after="0" w:line="240" w:lineRule="auto"/>
+        <w:ind w:left="1260"/>
+        <w:textAlignment w:val="center"/>
+        <w:rPr>
+          <w:rFonts w:eastAsia="Times New Roman" w:cs="Times New Roman"/>
+          <w:kern w:val="0"/>
+          <w:lang w:eastAsia="de-DE"/>
+          <w14:ligatures w14:val="none"/>
+        </w:rPr>
+      </w:pPr>
+      <w:r>
+        <w:rPr>
+          <w:rFonts w:eastAsia="Times New Roman" w:cs="Times New Roman"/>
+          <w:kern w:val="0"/>
+          <w:lang w:eastAsia="de-DE"/>
+          <w14:ligatures w14:val="none"/>
+        </w:rPr>
+        <w:t>Die Komponenten müssen miteinander interagieren.</w:t>
+      </w:r>
+    </w:p>
+    <w:p>
+      <w:pPr>
+        <w:numPr>
+          <w:ilvl w:val="0"/>
+          <w:numId w:val="6"/>
+        </w:numPr>
+        <w:spacing w:after="0" w:line="240" w:lineRule="auto"/>
+        <w:ind w:left="1260"/>
+        <w:textAlignment w:val="center"/>
+        <w:rPr>
+          <w:rFonts w:eastAsia="Times New Roman" w:cs="Times New Roman"/>
+          <w:kern w:val="0"/>
+          <w:lang w:eastAsia="de-DE"/>
+          <w14:ligatures w14:val="none"/>
+        </w:rPr>
+      </w:pPr>
+      <w:r>
+        <w:rPr>
+          <w:rFonts w:eastAsia="Times New Roman" w:cs="Times New Roman"/>
+          <w:kern w:val="0"/>
+          <w:lang w:eastAsia="de-DE"/>
+          <w14:ligatures w14:val="none"/>
+        </w:rPr>
+        <w:t xml:space="preserve">Das System muss mithilfe von Kameras, Bildverarbeitung und künstlicher Intelligenz erkennen ob ausreichend Schüttgut für die Zuordnung einer gewünschten Tüte vorhanden ist. </w:t>
+      </w:r>
+    </w:p>
+    <w:p>
+      <w:pPr>
+        <w:numPr>
+          <w:ilvl w:val="0"/>
+          <w:numId w:val="6"/>
+        </w:numPr>
+        <w:spacing w:after="0" w:line="240" w:lineRule="auto"/>
+        <w:ind w:left="1260"/>
+        <w:textAlignment w:val="center"/>
+        <w:rPr>
+          <w:rFonts w:eastAsia="Times New Roman" w:cs="Times New Roman"/>
+          <w:kern w:val="0"/>
+          <w:lang w:eastAsia="de-DE"/>
+          <w14:ligatures w14:val="none"/>
+        </w:rPr>
+      </w:pPr>
+      <w:r>
+        <w:rPr>
+          <w:rFonts w:eastAsia="Times New Roman" w:cs="Times New Roman"/>
+          <w:kern w:val="0"/>
+          <w:lang w:eastAsia="de-DE"/>
+          <w14:ligatures w14:val="none"/>
+        </w:rPr>
+        <w:t xml:space="preserve">Das System bearbeitet eine Bestellung </w:t>
+      </w:r>
+      <w:proofErr w:type="gramStart"/>
+      <w:r>
+        <w:rPr>
+          <w:rFonts w:eastAsia="Times New Roman" w:cs="Times New Roman"/>
+          <w:kern w:val="0"/>
+          <w:lang w:eastAsia="de-DE"/>
+          <w14:ligatures w14:val="none"/>
+        </w:rPr>
+        <w:t>solange</w:t>
+      </w:r>
+      <w:proofErr w:type="gramEnd"/>
+      <w:r>
+        <w:rPr>
+          <w:rFonts w:eastAsia="Times New Roman" w:cs="Times New Roman"/>
+          <w:kern w:val="0"/>
+          <w:lang w:eastAsia="de-DE"/>
+          <w14:ligatures w14:val="none"/>
+        </w:rPr>
+        <w:t xml:space="preserve"> bis alle Tafeln dieser Bestellung in einer Tüte abgepackt worden sind.</w:t>
+      </w:r>
+    </w:p>
+    <w:p>
+      <w:pPr>
+        <w:numPr>
+          <w:ilvl w:val="0"/>
+          <w:numId w:val="6"/>
+        </w:numPr>
+        <w:spacing w:after="0" w:line="240" w:lineRule="auto"/>
+        <w:ind w:left="1260"/>
+        <w:textAlignment w:val="center"/>
+        <w:rPr>
+          <w:rFonts w:eastAsia="Times New Roman" w:cs="Times New Roman"/>
+          <w:kern w:val="0"/>
+          <w:lang w:eastAsia="de-DE"/>
+          <w14:ligatures w14:val="none"/>
+        </w:rPr>
+      </w:pPr>
+      <w:r>
+        <w:rPr>
+          <w:rFonts w:eastAsia="Times New Roman" w:cs="Times New Roman"/>
+          <w:kern w:val="0"/>
+          <w:lang w:eastAsia="de-DE"/>
+          <w14:ligatures w14:val="none"/>
+        </w:rPr>
+        <w:t>Wenn eine Bestellung bearbeitet wird und für die geforderten Mengen keine Tafeln auf dem Fließband vorhanden sind, muss ein neuer Schüttstoß erfolgen.</w:t>
+      </w:r>
+    </w:p>
+    <w:p>
+      <w:pPr>
+        <w:numPr>
+          <w:ilvl w:val="0"/>
+          <w:numId w:val="6"/>
+        </w:numPr>
+        <w:spacing w:after="0" w:line="240" w:lineRule="auto"/>
+        <w:ind w:left="1260"/>
+        <w:textAlignment w:val="center"/>
+        <w:rPr>
+          <w:rFonts w:eastAsia="Times New Roman" w:cs="Times New Roman"/>
+          <w:kern w:val="0"/>
+          <w:lang w:eastAsia="de-DE"/>
+          <w14:ligatures w14:val="none"/>
+        </w:rPr>
+      </w:pPr>
+      <w:r>
+        <w:rPr>
+          <w:rFonts w:eastAsia="Times New Roman" w:cs="Times New Roman"/>
+          <w:kern w:val="0"/>
+          <w:lang w:eastAsia="de-DE"/>
+          <w14:ligatures w14:val="none"/>
+        </w:rPr>
+        <w:t>Das System muss die Daten der Kunden Datenschutz-konform archivieren</w:t>
+      </w:r>
+    </w:p>
+    <w:p>
+      <w:pPr>
+        <w:numPr>
+          <w:ilvl w:val="0"/>
+          <w:numId w:val="6"/>
+        </w:numPr>
+        <w:spacing w:after="0" w:line="240" w:lineRule="auto"/>
+        <w:ind w:left="1260"/>
+        <w:textAlignment w:val="center"/>
+        <w:rPr>
+          <w:rFonts w:eastAsia="Times New Roman" w:cs="Times New Roman"/>
+          <w:kern w:val="0"/>
+          <w:lang w:eastAsia="de-DE"/>
+          <w14:ligatures w14:val="none"/>
+        </w:rPr>
+      </w:pPr>
+      <w:r>
+        <w:rPr>
+          <w:rFonts w:eastAsia="Times New Roman" w:cs="Times New Roman"/>
+          <w:kern w:val="0"/>
+          <w:lang w:eastAsia="de-DE"/>
+          <w14:ligatures w14:val="none"/>
+        </w:rPr>
+        <w:t>Solange keine Bestellung bearbeitet wird, wird das restliche Schüttgut ungeordnet in Tüten abgepackt.</w:t>
+      </w:r>
+    </w:p>
+    <w:p>
+      <w:pPr>
+        <w:numPr>
+          <w:ilvl w:val="0"/>
+          <w:numId w:val="6"/>
+        </w:numPr>
+        <w:spacing w:after="0" w:line="240" w:lineRule="auto"/>
+        <w:ind w:left="1260"/>
+        <w:textAlignment w:val="center"/>
+        <w:rPr>
+          <w:rFonts w:eastAsia="Times New Roman" w:cs="Times New Roman"/>
+          <w:kern w:val="0"/>
+          <w:lang w:eastAsia="de-DE"/>
+          <w14:ligatures w14:val="none"/>
+        </w:rPr>
+      </w:pPr>
+      <w:r>
+        <w:rPr>
+          <w:rFonts w:eastAsia="Times New Roman" w:cs="Times New Roman"/>
+          <w:kern w:val="0"/>
+          <w:lang w:eastAsia="de-DE"/>
+          <w14:ligatures w14:val="none"/>
+        </w:rPr>
+        <w:t>Wenn kein Schüttgut mehr vorhanden ist und die Kamera keine Tafeln mehr erkennt, wird das Fließband ausgeschaltet.</w:t>
+      </w:r>
+    </w:p>
+    <w:p/>
     <w:p>
       <w:pPr>
         <w:pStyle w:val="berschriften"/>
@@ -84,7 +321,7 @@
       </w:tr>
       <w:tr>
         <w:trPr>
-          <w:trHeight w:val="1540"/>
+          <w:trHeight w:val="782"/>
           <w:jc w:val="center"/>
         </w:trPr>
         <w:tc>
@@ -170,7 +407,7 @@
       </w:tr>
       <w:tr>
         <w:trPr>
-          <w:trHeight w:val="1540"/>
+          <w:trHeight w:val="620"/>
           <w:jc w:val="center"/>
         </w:trPr>
         <w:tc>
@@ -195,7 +432,7 @@
       </w:tr>
       <w:tr>
         <w:trPr>
-          <w:trHeight w:val="1635"/>
+          <w:trHeight w:val="699"/>
           <w:jc w:val="center"/>
         </w:trPr>
         <w:tc>
@@ -229,6 +466,9 @@
             <w:r>
               <w:t>Die Steuerung muss die Bilddaten der Kamera verarbeiten</w:t>
             </w:r>
+            <w:r>
+              <w:t>.</w:t>
+            </w:r>
           </w:p>
           <w:p>
             <w:r>
@@ -239,20 +479,68 @@
             <w:r>
               <w:t>Die Steuerung muss die Koordinaten der aktuell gewünschten Tafel an den Roboterarm weitergeben</w:t>
             </w:r>
+            <w:r>
+              <w:t>.</w:t>
+            </w:r>
           </w:p>
           <w:p>
             <w:r>
               <w:t>Die Steuerung muss, wenn die aktuell gewünschte Tafel nicht auf dem Fließband liegt den Schütter auffordern eine neue Ladung zu schütten</w:t>
             </w:r>
+            <w:r>
+              <w:t>.</w:t>
+            </w:r>
           </w:p>
           <w:p>
             <w:r>
               <w:t>Die Steuerung muss, wenn keine Bestellung vorliegt, zufällig Tafeln an den Roboterarm weitergeben</w:t>
             </w:r>
+            <w:r>
+              <w:t>.</w:t>
+            </w:r>
           </w:p>
           <w:p>
             <w:r>
               <w:t>Die Steuerung muss die aktuell auf dem Fließband liegenden Tafeln in eine Cloud übertragen</w:t>
+            </w:r>
+            <w:r>
+              <w:t>.</w:t>
+            </w:r>
+          </w:p>
+        </w:tc>
+      </w:tr>
+      <w:tr>
+        <w:trPr>
+          <w:trHeight w:val="602"/>
+          <w:jc w:val="center"/>
+        </w:trPr>
+        <w:tc>
+          <w:tcPr>
+            <w:tcW w:w="2029" w:type="dxa"/>
+          </w:tcPr>
+          <w:p>
+            <w:pPr>
+              <w:jc w:val="center"/>
+            </w:pPr>
+            <w:r>
+              <w:lastRenderedPageBreak/>
+              <w:t>Schütter</w:t>
+            </w:r>
+          </w:p>
+        </w:tc>
+        <w:tc>
+          <w:tcPr>
+            <w:tcW w:w="6905" w:type="dxa"/>
+          </w:tcPr>
+          <w:p>
+            <w:r>
+              <w:t xml:space="preserve">Der Schütter </w:t>
+            </w:r>
+            <w:r>
+              <w:t>muss,</w:t>
+            </w:r>
+            <w:r>
+              <w:t xml:space="preserve"> wenn die Steuerung es anfordert eine Ladung an Rittersporttafeln auf das Fließband schütten.</w:t>
             </w:r>
           </w:p>
         </w:tc>
@@ -271,7 +559,7 @@
               <w:jc w:val="center"/>
             </w:pPr>
             <w:r>
-              <w:t>Schütter</w:t>
+              <w:t>Bildverarbeitung</w:t>
             </w:r>
           </w:p>
         </w:tc>
@@ -281,75 +569,27 @@
           </w:tcPr>
           <w:p>
             <w:r>
-              <w:t xml:space="preserve">Der Schütter </w:t>
-            </w:r>
-            <w:r>
-              <w:t>muss,</w:t>
-            </w:r>
-            <w:r>
-              <w:t xml:space="preserve"> wenn die Steuerung es anfordert eine Ladung an Rittersporttafeln auf das Fließband schütten.</w:t>
-            </w:r>
-          </w:p>
-        </w:tc>
-      </w:tr>
-      <w:tr>
-        <w:trPr>
-          <w:trHeight w:val="1540"/>
-          <w:jc w:val="center"/>
-        </w:trPr>
-        <w:tc>
-          <w:tcPr>
-            <w:tcW w:w="2029" w:type="dxa"/>
-          </w:tcPr>
-          <w:p>
-            <w:pPr>
-              <w:jc w:val="center"/>
-            </w:pPr>
-            <w:r>
-              <w:t>Bildverarbeitung</w:t>
-            </w:r>
-          </w:p>
-        </w:tc>
-        <w:tc>
-          <w:tcPr>
-            <w:tcW w:w="6905" w:type="dxa"/>
-          </w:tcPr>
-          <w:p>
-            <w:r>
               <w:t>Die Bildverarbeitungssoftware muss verschiedene Bildelemente voneinander separieren können.</w:t>
             </w:r>
           </w:p>
           <w:p>
             <w:r>
-              <w:t>Die Bildverarbeitungssoftware</w:t>
-            </w:r>
-            <w:r>
-              <w:t xml:space="preserve"> muss Farbunterschiede erkennen.</w:t>
+              <w:t>Die Bildverarbeitungssoftware muss Farbunterschiede erkennen.</w:t>
             </w:r>
           </w:p>
           <w:p>
             <w:r>
-              <w:t>Die Bildverarbeitungssoftware</w:t>
-            </w:r>
-            <w:r>
-              <w:t xml:space="preserve"> muss die Position von den Bildobjekten erkennen.</w:t>
+              <w:t>Die Bildverarbeitungssoftware muss die Position von den Bildobjekten erkennen.</w:t>
             </w:r>
           </w:p>
           <w:p>
             <w:r>
-              <w:t>Die Bildverarbeitungssoftware</w:t>
-            </w:r>
-            <w:r>
-              <w:t xml:space="preserve"> sollte fähig sein Bildkoordinaten in reale Positionskoordinaten umzuwandeln.</w:t>
+              <w:t>Die Bildverarbeitungssoftware sollte fähig sein Bildkoordinaten in reale Positionskoordinaten umzuwandeln.</w:t>
             </w:r>
           </w:p>
           <w:p>
             <w:r>
-              <w:lastRenderedPageBreak/>
-              <w:t>Die Bildverarbeitungssoftware</w:t>
-            </w:r>
-            <w:r>
-              <w:t xml:space="preserve"> sollte den Offset </w:t>
+              <w:t xml:space="preserve">Die Bildverarbeitungssoftware sollte den Offset </w:t>
             </w:r>
             <w:r>
               <w:t>der Tafel durch das Fließband, nach Bildeingang berechnen.</w:t>
@@ -357,261 +597,32 @@
           </w:p>
           <w:p>
             <w:r>
-              <w:t>Die Bildverarbeitungssoftware</w:t>
-            </w:r>
-            <w:r>
-              <w:t xml:space="preserve"> muss die Bilder in Echtzeit verarbeiten.</w:t>
+              <w:t>Die Bildverarbeitungssoftware muss die Bilder in Echtzeit verarbeiten.</w:t>
             </w:r>
           </w:p>
         </w:tc>
       </w:tr>
     </w:tbl>
-    <w:p/>
     <w:p>
       <w:pPr>
         <w:pStyle w:val="berschriften"/>
       </w:pPr>
-      <w:r>
-        <w:t>Systemanforderung</w:t>
-      </w:r>
-    </w:p>
-    <w:p>
-      <w:pPr>
-        <w:numPr>
-          <w:ilvl w:val="0"/>
-          <w:numId w:val="6"/>
-        </w:numPr>
-        <w:spacing w:after="0" w:line="240" w:lineRule="auto"/>
-        <w:ind w:left="1260"/>
-        <w:textAlignment w:val="center"/>
-        <w:rPr>
-          <w:rFonts w:eastAsia="Times New Roman" w:cs="Times New Roman"/>
-          <w:kern w:val="0"/>
-          <w:lang w:eastAsia="de-DE"/>
-          <w14:ligatures w14:val="none"/>
-        </w:rPr>
-      </w:pPr>
-      <w:r>
-        <w:rPr>
-          <w:rFonts w:eastAsia="Times New Roman" w:cs="Times New Roman"/>
-          <w:kern w:val="0"/>
-          <w:lang w:eastAsia="de-DE"/>
-          <w14:ligatures w14:val="none"/>
-        </w:rPr>
-        <w:t xml:space="preserve">Das System muss Anfragen von Kunden über die Cloud annehmen können, diese verarbeiten und an die Systemkomponenten weitersenden. </w:t>
-      </w:r>
-    </w:p>
-    <w:p>
-      <w:pPr>
-        <w:numPr>
-          <w:ilvl w:val="0"/>
-          <w:numId w:val="6"/>
-        </w:numPr>
-        <w:spacing w:after="0" w:line="240" w:lineRule="auto"/>
-        <w:ind w:left="1260"/>
-        <w:textAlignment w:val="center"/>
-        <w:rPr>
-          <w:rFonts w:eastAsia="Times New Roman" w:cs="Times New Roman"/>
-          <w:kern w:val="0"/>
-          <w:lang w:eastAsia="de-DE"/>
-          <w14:ligatures w14:val="none"/>
-        </w:rPr>
-      </w:pPr>
-      <w:r>
-        <w:rPr>
-          <w:rFonts w:eastAsia="Times New Roman" w:cs="Times New Roman"/>
-          <w:kern w:val="0"/>
-          <w:lang w:eastAsia="de-DE"/>
-          <w14:ligatures w14:val="none"/>
-        </w:rPr>
-        <w:t>Die Komponenten müssen miteinander interagieren.</w:t>
-      </w:r>
-    </w:p>
-    <w:p>
-      <w:pPr>
-        <w:numPr>
-          <w:ilvl w:val="0"/>
-          <w:numId w:val="6"/>
-        </w:numPr>
-        <w:spacing w:after="0" w:line="240" w:lineRule="auto"/>
-        <w:ind w:left="1260"/>
-        <w:textAlignment w:val="center"/>
-        <w:rPr>
-          <w:rFonts w:eastAsia="Times New Roman" w:cs="Times New Roman"/>
-          <w:kern w:val="0"/>
-          <w:lang w:eastAsia="de-DE"/>
-          <w14:ligatures w14:val="none"/>
-        </w:rPr>
-      </w:pPr>
-      <w:r>
-        <w:rPr>
-          <w:rFonts w:eastAsia="Times New Roman" w:cs="Times New Roman"/>
-          <w:kern w:val="0"/>
-          <w:lang w:eastAsia="de-DE"/>
-          <w14:ligatures w14:val="none"/>
-        </w:rPr>
-        <w:t xml:space="preserve">Das System muss mithilfe von Kameras, Bildverarbeitung und künstlicher Intelligenz erkennen ob ausreichend Schüttgut für die Zuordnung einer gewünschten Tüte vorhanden ist. </w:t>
-      </w:r>
-    </w:p>
-    <w:p>
-      <w:pPr>
-        <w:numPr>
-          <w:ilvl w:val="0"/>
-          <w:numId w:val="6"/>
-        </w:numPr>
-        <w:spacing w:after="0" w:line="240" w:lineRule="auto"/>
-        <w:ind w:left="1260"/>
-        <w:textAlignment w:val="center"/>
-        <w:rPr>
-          <w:rFonts w:eastAsia="Times New Roman" w:cs="Times New Roman"/>
-          <w:kern w:val="0"/>
-          <w:lang w:eastAsia="de-DE"/>
-          <w14:ligatures w14:val="none"/>
-        </w:rPr>
-      </w:pPr>
-      <w:r>
-        <w:rPr>
-          <w:rFonts w:eastAsia="Times New Roman" w:cs="Times New Roman"/>
-          <w:kern w:val="0"/>
-          <w:lang w:eastAsia="de-DE"/>
-          <w14:ligatures w14:val="none"/>
-        </w:rPr>
-        <w:t>Das System bearbeitet eine Bestellung solange bis alle Tafeln dieser Bestellung in einer Tüte abgepackt worden sind.</w:t>
-      </w:r>
-    </w:p>
-    <w:p>
-      <w:pPr>
-        <w:numPr>
-          <w:ilvl w:val="0"/>
-          <w:numId w:val="6"/>
-        </w:numPr>
-        <w:spacing w:after="0" w:line="240" w:lineRule="auto"/>
-        <w:ind w:left="1260"/>
-        <w:textAlignment w:val="center"/>
-        <w:rPr>
-          <w:rFonts w:eastAsia="Times New Roman" w:cs="Times New Roman"/>
-          <w:kern w:val="0"/>
-          <w:lang w:eastAsia="de-DE"/>
-          <w14:ligatures w14:val="none"/>
-        </w:rPr>
-      </w:pPr>
-      <w:r>
-        <w:rPr>
-          <w:rFonts w:eastAsia="Times New Roman" w:cs="Times New Roman"/>
-          <w:kern w:val="0"/>
-          <w:lang w:eastAsia="de-DE"/>
-          <w14:ligatures w14:val="none"/>
-        </w:rPr>
-        <w:t>Wenn eine Bestellung bearbeitet wird und für die geforderten Mengen keine Tafeln auf dem Fließband vorhanden sind, muss ein neuer Schüttstoß erfolgen.</w:t>
-      </w:r>
-    </w:p>
-    <w:p>
-      <w:pPr>
-        <w:numPr>
-          <w:ilvl w:val="0"/>
-          <w:numId w:val="6"/>
-        </w:numPr>
-        <w:spacing w:after="0" w:line="240" w:lineRule="auto"/>
-        <w:ind w:left="1260"/>
-        <w:textAlignment w:val="center"/>
-        <w:rPr>
-          <w:rFonts w:eastAsia="Times New Roman" w:cs="Times New Roman"/>
-          <w:kern w:val="0"/>
-          <w:lang w:eastAsia="de-DE"/>
-          <w14:ligatures w14:val="none"/>
-        </w:rPr>
-      </w:pPr>
-      <w:r>
-        <w:rPr>
-          <w:rFonts w:eastAsia="Times New Roman" w:cs="Times New Roman"/>
-          <w:kern w:val="0"/>
-          <w:lang w:eastAsia="de-DE"/>
-          <w14:ligatures w14:val="none"/>
-        </w:rPr>
-        <w:t>Das System muss die Daten der Kunden Datenschutz-konform archivieren</w:t>
-      </w:r>
-    </w:p>
-    <w:p>
-      <w:pPr>
-        <w:numPr>
-          <w:ilvl w:val="0"/>
-          <w:numId w:val="6"/>
-        </w:numPr>
-        <w:spacing w:after="0" w:line="240" w:lineRule="auto"/>
-        <w:ind w:left="1260"/>
-        <w:textAlignment w:val="center"/>
-        <w:rPr>
-          <w:rFonts w:eastAsia="Times New Roman" w:cs="Times New Roman"/>
-          <w:kern w:val="0"/>
-          <w:lang w:eastAsia="de-DE"/>
-          <w14:ligatures w14:val="none"/>
-        </w:rPr>
-      </w:pPr>
-      <w:r>
-        <w:rPr>
-          <w:rFonts w:eastAsia="Times New Roman" w:cs="Times New Roman"/>
-          <w:kern w:val="0"/>
-          <w:lang w:eastAsia="de-DE"/>
-          <w14:ligatures w14:val="none"/>
-        </w:rPr>
-        <w:t>Solange keine Bestellung bearbeitet wird, wird das restliche Schüttgut ungeordnet in Tüten abgepackt.</w:t>
-      </w:r>
-    </w:p>
-    <w:p>
-      <w:pPr>
-        <w:numPr>
-          <w:ilvl w:val="0"/>
-          <w:numId w:val="6"/>
-        </w:numPr>
-        <w:spacing w:after="0" w:line="240" w:lineRule="auto"/>
-        <w:ind w:left="1260"/>
-        <w:textAlignment w:val="center"/>
-        <w:rPr>
-          <w:rFonts w:eastAsia="Times New Roman" w:cs="Times New Roman"/>
-          <w:kern w:val="0"/>
-          <w:lang w:eastAsia="de-DE"/>
-          <w14:ligatures w14:val="none"/>
-        </w:rPr>
-      </w:pPr>
-      <w:r>
-        <w:rPr>
-          <w:rFonts w:eastAsia="Times New Roman" w:cs="Times New Roman"/>
-          <w:kern w:val="0"/>
-          <w:lang w:eastAsia="de-DE"/>
-          <w14:ligatures w14:val="none"/>
-        </w:rPr>
-        <w:t xml:space="preserve">Wenn kein Schüttgut mehr vorhanden ist und die Kamera keine Tafeln mehr </w:t>
-      </w:r>
-      <w:r>
-        <w:rPr>
-          <w:rFonts w:eastAsia="Times New Roman" w:cs="Times New Roman"/>
-          <w:kern w:val="0"/>
-          <w:lang w:eastAsia="de-DE"/>
-          <w14:ligatures w14:val="none"/>
-        </w:rPr>
-        <w:t>erkennt,</w:t>
-      </w:r>
-      <w:r>
-        <w:rPr>
-          <w:rFonts w:eastAsia="Times New Roman" w:cs="Times New Roman"/>
-          <w:kern w:val="0"/>
-          <w:lang w:eastAsia="de-DE"/>
-          <w14:ligatures w14:val="none"/>
-        </w:rPr>
-        <w:t xml:space="preserve"> wird das Fließband ausgeschaltet.</w:t>
-      </w:r>
     </w:p>
     <w:p>
       <w:pPr>
         <w:pStyle w:val="berschriften"/>
       </w:pPr>
-    </w:p>
-    <w:p>
-      <w:pPr>
-        <w:pStyle w:val="berschriften"/>
-      </w:pPr>
-      <w:r>
-        <w:t>Software – Klassenebene</w:t>
+      <w:r>
+        <w:t>Klassenebene</w:t>
+      </w:r>
+      <w:r>
+        <w:t xml:space="preserve"> </w:t>
+      </w:r>
+      <w:r>
+        <w:t xml:space="preserve">– </w:t>
+      </w:r>
+      <w:r>
+        <w:t>Bildverarbeitung</w:t>
       </w:r>
     </w:p>
     <w:p>
@@ -675,9 +686,9 @@
           <w:noProof/>
         </w:rPr>
         <w:drawing>
-          <wp:inline distT="0" distB="0" distL="0" distR="0" wp14:anchorId="304B60B9" wp14:editId="6B77AD21">
-            <wp:extent cx="5934075" cy="3810000"/>
-            <wp:effectExtent l="0" t="0" r="9525" b="0"/>
+          <wp:inline distT="0" distB="0" distL="0" distR="0" wp14:anchorId="304B60B9" wp14:editId="5826CF39">
+            <wp:extent cx="5797550" cy="3722343"/>
+            <wp:effectExtent l="0" t="0" r="0" b="0"/>
             <wp:docPr id="11637602" name="Grafik 3"/>
             <wp:cNvGraphicFramePr>
               <a:graphicFrameLocks xmlns:a="http://schemas.openxmlformats.org/drawingml/2006/main" noChangeAspect="1"/>
@@ -707,7 +718,7 @@
                   <pic:spPr bwMode="auto">
                     <a:xfrm>
                       <a:off x="0" y="0"/>
-                      <a:ext cx="5934075" cy="3810000"/>
+                      <a:ext cx="5802628" cy="3725604"/>
                     </a:xfrm>
                     <a:prstGeom prst="rect">
                       <a:avLst/>
@@ -731,28 +742,44 @@
       <w:r>
         <w:t xml:space="preserve">Abbildung </w:t>
       </w:r>
-      <w:fldSimple w:instr=" SEQ Abbildung \* ARABIC ">
-        <w:r>
-          <w:rPr>
-            <w:noProof/>
-          </w:rPr>
-          <w:t>1</w:t>
-        </w:r>
-      </w:fldSimple>
+      <w:r>
+        <w:fldChar w:fldCharType="begin"/>
+      </w:r>
+      <w:r>
+        <w:instrText xml:space="preserve"> SEQ Abbildung \* ARABIC </w:instrText>
+      </w:r>
+      <w:r>
+        <w:fldChar w:fldCharType="separate"/>
+      </w:r>
+      <w:r>
+        <w:rPr>
+          <w:noProof/>
+        </w:rPr>
+        <w:t>1</w:t>
+      </w:r>
+      <w:r>
+        <w:rPr>
+          <w:noProof/>
+        </w:rPr>
+        <w:fldChar w:fldCharType="end"/>
+      </w:r>
       <w:r>
         <w:t xml:space="preserve"> Kompositionsstrukturdiagramm</w:t>
       </w:r>
     </w:p>
     <w:p>
+      <w:pPr>
+        <w:keepNext/>
+      </w:pPr>
       <w:r>
         <w:rPr>
           <w:noProof/>
         </w:rPr>
         <w:drawing>
-          <wp:inline distT="0" distB="0" distL="0" distR="0" wp14:anchorId="184207BF" wp14:editId="188DFCB5">
-            <wp:extent cx="5939790" cy="3226435"/>
+          <wp:inline distT="0" distB="0" distL="0" distR="0" wp14:anchorId="00C63D8C" wp14:editId="7386F354">
+            <wp:extent cx="5939790" cy="4255770"/>
             <wp:effectExtent l="0" t="0" r="0" b="0"/>
-            <wp:docPr id="15988763" name="Grafik 2"/>
+            <wp:docPr id="1794825609" name="Grafik 1"/>
             <wp:cNvGraphicFramePr>
               <a:graphicFrameLocks xmlns:a="http://schemas.openxmlformats.org/drawingml/2006/main" noChangeAspect="1"/>
             </wp:cNvGraphicFramePr>
@@ -760,7 +787,7 @@
               <a:graphicData uri="http://schemas.openxmlformats.org/drawingml/2006/picture">
                 <pic:pic xmlns:pic="http://schemas.openxmlformats.org/drawingml/2006/picture">
                   <pic:nvPicPr>
-                    <pic:cNvPr id="15988763" name="Grafik 15988763"/>
+                    <pic:cNvPr id="1794825609" name="Grafik 1794825609"/>
                     <pic:cNvPicPr/>
                   </pic:nvPicPr>
                   <pic:blipFill>
@@ -781,7 +808,7 @@
                   <pic:spPr>
                     <a:xfrm>
                       <a:off x="0" y="0"/>
-                      <a:ext cx="5939790" cy="3226435"/>
+                      <a:ext cx="5939790" cy="4255770"/>
                     </a:xfrm>
                     <a:prstGeom prst="rect">
                       <a:avLst/>
@@ -795,14 +822,49 @@
       </w:r>
     </w:p>
     <w:p>
+      <w:pPr>
+        <w:pStyle w:val="Beschriftung"/>
+      </w:pPr>
+      <w:r>
+        <w:t xml:space="preserve">Abbildung </w:t>
+      </w:r>
+      <w:r>
+        <w:fldChar w:fldCharType="begin"/>
+      </w:r>
+      <w:r>
+        <w:instrText xml:space="preserve"> SEQ Abbildung \* ARABIC </w:instrText>
+      </w:r>
+      <w:r>
+        <w:fldChar w:fldCharType="separate"/>
+      </w:r>
+      <w:r>
+        <w:rPr>
+          <w:noProof/>
+        </w:rPr>
+        <w:t>2</w:t>
+      </w:r>
+      <w:r>
+        <w:fldChar w:fldCharType="end"/>
+      </w:r>
+      <w:r>
+        <w:t xml:space="preserve"> </w:t>
+      </w:r>
+      <w:r>
+        <w:t>Sequenzdiagramm</w:t>
+      </w:r>
+    </w:p>
+    <w:p>
+      <w:pPr>
+        <w:keepNext/>
+      </w:pPr>
       <w:r>
         <w:rPr>
           <w:noProof/>
         </w:rPr>
         <w:lastRenderedPageBreak/>
         <w:drawing>
-          <wp:inline distT="0" distB="0" distL="0" distR="0" wp14:anchorId="2EFB8D83" wp14:editId="28E39A5B">
-            <wp:extent cx="5232400" cy="6290739"/>
+          <wp:inline distT="0" distB="0" distL="0" distR="0" wp14:anchorId="2EFB8D83" wp14:editId="761D7FBD">
+            <wp:extent cx="5041900" cy="6061707"/>
             <wp:effectExtent l="0" t="0" r="0" b="0"/>
             <wp:docPr id="539006005" name="Grafik 1"/>
             <wp:cNvGraphicFramePr>
@@ -833,7 +895,7 @@
                   <pic:spPr>
                     <a:xfrm>
                       <a:off x="0" y="0"/>
-                      <a:ext cx="5238146" cy="6297647"/>
+                      <a:ext cx="5051761" cy="6073562"/>
                     </a:xfrm>
                     <a:prstGeom prst="rect">
                       <a:avLst/>
@@ -846,9 +908,121 @@
         </w:drawing>
       </w:r>
     </w:p>
+    <w:p>
+      <w:pPr>
+        <w:pStyle w:val="Beschriftung"/>
+      </w:pPr>
+      <w:r>
+        <w:t xml:space="preserve">Abbildung </w:t>
+      </w:r>
+      <w:r>
+        <w:fldChar w:fldCharType="begin"/>
+      </w:r>
+      <w:r>
+        <w:instrText xml:space="preserve"> SEQ Abbildung \* ARABIC </w:instrText>
+      </w:r>
+      <w:r>
+        <w:fldChar w:fldCharType="separate"/>
+      </w:r>
+      <w:r>
+        <w:rPr>
+          <w:noProof/>
+        </w:rPr>
+        <w:t>3</w:t>
+      </w:r>
+      <w:r>
+        <w:fldChar w:fldCharType="end"/>
+      </w:r>
+      <w:r>
+        <w:t xml:space="preserve"> Zustandsdiagramm auf Systemebene</w:t>
+      </w:r>
+    </w:p>
+    <w:p>
+      <w:pPr>
+        <w:keepNext/>
+      </w:pPr>
+      <w:r>
+        <w:rPr>
+          <w:noProof/>
+        </w:rPr>
+        <w:drawing>
+          <wp:inline distT="0" distB="0" distL="0" distR="0" wp14:anchorId="21455478" wp14:editId="4425EEAD">
+            <wp:extent cx="5939790" cy="2376805"/>
+            <wp:effectExtent l="0" t="0" r="0" b="4445"/>
+            <wp:docPr id="1612265422" name="Grafik 2"/>
+            <wp:cNvGraphicFramePr>
+              <a:graphicFrameLocks xmlns:a="http://schemas.openxmlformats.org/drawingml/2006/main" noChangeAspect="1"/>
+            </wp:cNvGraphicFramePr>
+            <a:graphic xmlns:a="http://schemas.openxmlformats.org/drawingml/2006/main">
+              <a:graphicData uri="http://schemas.openxmlformats.org/drawingml/2006/picture">
+                <pic:pic xmlns:pic="http://schemas.openxmlformats.org/drawingml/2006/picture">
+                  <pic:nvPicPr>
+                    <pic:cNvPr id="1612265422" name="Grafik 1612265422"/>
+                    <pic:cNvPicPr/>
+                  </pic:nvPicPr>
+                  <pic:blipFill>
+                    <a:blip r:embed="rId12">
+                      <a:extLst>
+                        <a:ext uri="{28A0092B-C50C-407E-A947-70E740481C1C}">
+                          <a14:useLocalDpi xmlns:a14="http://schemas.microsoft.com/office/drawing/2010/main" val="0"/>
+                        </a:ext>
+                        <a:ext uri="{96DAC541-7B7A-43D3-8B79-37D633B846F1}">
+                          <asvg:svgBlip xmlns:asvg="http://schemas.microsoft.com/office/drawing/2016/SVG/main" r:embed="rId13"/>
+                        </a:ext>
+                      </a:extLst>
+                    </a:blip>
+                    <a:stretch>
+                      <a:fillRect/>
+                    </a:stretch>
+                  </pic:blipFill>
+                  <pic:spPr>
+                    <a:xfrm>
+                      <a:off x="0" y="0"/>
+                      <a:ext cx="5939790" cy="2376805"/>
+                    </a:xfrm>
+                    <a:prstGeom prst="rect">
+                      <a:avLst/>
+                    </a:prstGeom>
+                  </pic:spPr>
+                </pic:pic>
+              </a:graphicData>
+            </a:graphic>
+          </wp:inline>
+        </w:drawing>
+      </w:r>
+    </w:p>
+    <w:p>
+      <w:pPr>
+        <w:pStyle w:val="Beschriftung"/>
+      </w:pPr>
+      <w:r>
+        <w:t xml:space="preserve">Abbildung </w:t>
+      </w:r>
+      <w:r>
+        <w:fldChar w:fldCharType="begin"/>
+      </w:r>
+      <w:r>
+        <w:instrText xml:space="preserve"> SEQ Abbildung \* ARABIC </w:instrText>
+      </w:r>
+      <w:r>
+        <w:fldChar w:fldCharType="separate"/>
+      </w:r>
+      <w:r>
+        <w:rPr>
+          <w:noProof/>
+        </w:rPr>
+        <w:t>4</w:t>
+      </w:r>
+      <w:r>
+        <w:fldChar w:fldCharType="end"/>
+      </w:r>
+      <w:r>
+        <w:t xml:space="preserve"> Use Case Diagramm</w:t>
+      </w:r>
+    </w:p>
     <w:sectPr>
-      <w:headerReference w:type="default" r:id="rId12"/>
-      <w:footerReference w:type="default" r:id="rId13"/>
+      <w:headerReference w:type="default" r:id="rId14"/>
+      <w:footerReference w:type="default" r:id="rId15"/>
       <w:pgSz w:w="11906" w:h="16838"/>
       <w:pgMar w:top="1418" w:right="1276" w:bottom="1134" w:left="1276" w:header="709" w:footer="709" w:gutter="0"/>
       <w:cols w:space="708"/>
@@ -885,42 +1059,103 @@
 
 <file path=word/footer1.xml><?xml version="1.0" encoding="utf-8"?>
 <w:ftr xmlns:wpc="http://schemas.microsoft.com/office/word/2010/wordprocessingCanvas" xmlns:cx="http://schemas.microsoft.com/office/drawing/2014/chartex" xmlns:cx1="http://schemas.microsoft.com/office/drawing/2015/9/8/chartex" xmlns:cx2="http://schemas.microsoft.com/office/drawing/2015/10/21/chartex" xmlns:cx3="http://schemas.microsoft.com/office/drawing/2016/5/9/chartex" xmlns:cx4="http://schemas.microsoft.com/office/drawing/2016/5/10/chartex" xmlns:cx5="http://schemas.microsoft.com/office/drawing/2016/5/11/chartex" xmlns:cx6="http://schemas.microsoft.com/office/drawing/2016/5/12/chartex" xmlns:cx7="http://schemas.microsoft.com/office/drawing/2016/5/13/chartex" xmlns:cx8="http://schemas.microsoft.com/office/drawing/2016/5/14/chartex" xmlns:mc="http://schemas.openxmlformats.org/markup-compatibility/2006" xmlns:aink="http://schemas.microsoft.com/office/drawing/2016/ink" xmlns:am3d="http://schemas.microsoft.com/office/drawing/2017/model3d" xmlns:o="urn:schemas-microsoft-com:office:office" xmlns:oel="http://schemas.microsoft.com/office/2019/extlst" xmlns:r="http://schemas.openxmlformats.org/officeDocument/2006/relationships" xmlns:m="http://schemas.openxmlformats.org/officeDocument/2006/math" xmlns:v="urn:schemas-microsoft-com:vml" xmlns:wp14="http://schemas.microsoft.com/office/word/2010/wordprocessingDrawing" xmlns:wp="http://schemas.openxmlformats.org/drawingml/2006/wordprocessingDrawing" xmlns:w10="urn:schemas-microsoft-com:office:word" xmlns:w="http://schemas.openxmlformats.org/wordprocessingml/2006/main" xmlns:w14="http://schemas.microsoft.com/office/word/2010/wordml" xmlns:w15="http://schemas.microsoft.com/office/word/2012/wordml" xmlns:w16cex="http://schemas.microsoft.com/office/word/2018/wordml/cex" xmlns:w16cid="http://schemas.microsoft.com/office/word/2016/wordml/cid" xmlns:w16="http://schemas.microsoft.com/office/word/2018/wordml" xmlns:w16sdtdh="http://schemas.microsoft.com/office/word/2020/wordml/sdtdatahash" xmlns:w16se="http://schemas.microsoft.com/office/word/2015/wordml/symex" xmlns:wpg="http://schemas.microsoft.com/office/word/2010/wordprocessingGroup" xmlns:wpi="http://schemas.microsoft.com/office/word/2010/wordprocessingInk" xmlns:wne="http://schemas.microsoft.com/office/word/2006/wordml" xmlns:wps="http://schemas.microsoft.com/office/word/2010/wordprocessingShape" mc:Ignorable="w14 w15 w16se w16cid w16 w16cex w16sdtdh wp14">
-  <w:sdt>
-    <w:sdtPr>
-      <w:id w:val="1753316648"/>
-      <w:docPartObj>
-        <w:docPartGallery w:val="Page Numbers (Bottom of Page)"/>
-        <w:docPartUnique/>
-      </w:docPartObj>
-    </w:sdtPr>
-    <w:sdtContent>
-      <w:p>
-        <w:pPr>
-          <w:pStyle w:val="Fuzeile"/>
-          <w:jc w:val="right"/>
-        </w:pPr>
-        <w:r>
-          <w:fldChar w:fldCharType="begin"/>
-        </w:r>
-        <w:r>
-          <w:instrText>PAGE   \* MERGEFORMAT</w:instrText>
-        </w:r>
-        <w:r>
-          <w:fldChar w:fldCharType="separate"/>
-        </w:r>
-        <w:r>
-          <w:t>2</w:t>
-        </w:r>
-        <w:r>
-          <w:fldChar w:fldCharType="end"/>
-        </w:r>
-      </w:p>
-    </w:sdtContent>
-  </w:sdt>
   <w:p>
     <w:pPr>
       <w:pStyle w:val="Fuzeile"/>
+      <w:pBdr>
+        <w:top w:val="single" w:sz="4" w:space="1" w:color="auto"/>
+      </w:pBdr>
     </w:pPr>
+    <w:r>
+      <w:t xml:space="preserve">Fabio </w:t>
+    </w:r>
+    <w:proofErr w:type="spellStart"/>
+    <w:r>
+      <w:t>Pascuzzi</w:t>
+    </w:r>
+    <w:proofErr w:type="spellEnd"/>
+    <w:r>
+      <w:t>, Jonathan Haller, Carl Zech, Thomas Kutscher</w:t>
+    </w:r>
+    <w:r>
+      <w:ptab w:relativeTo="margin" w:alignment="right" w:leader="none"/>
+    </w:r>
+    <w:r>
+      <w:t xml:space="preserve">Seite </w:t>
+    </w:r>
+    <w:r>
+      <w:rPr>
+        <w:b/>
+        <w:bCs/>
+      </w:rPr>
+      <w:fldChar w:fldCharType="begin"/>
+    </w:r>
+    <w:r>
+      <w:rPr>
+        <w:b/>
+        <w:bCs/>
+      </w:rPr>
+      <w:instrText>PAGE  \* Arabic  \* MERGEFORMAT</w:instrText>
+    </w:r>
+    <w:r>
+      <w:rPr>
+        <w:b/>
+        <w:bCs/>
+      </w:rPr>
+      <w:fldChar w:fldCharType="separate"/>
+    </w:r>
+    <w:r>
+      <w:rPr>
+        <w:b/>
+        <w:bCs/>
+      </w:rPr>
+      <w:t>1</w:t>
+    </w:r>
+    <w:r>
+      <w:rPr>
+        <w:b/>
+        <w:bCs/>
+      </w:rPr>
+      <w:fldChar w:fldCharType="end"/>
+    </w:r>
+    <w:r>
+      <w:t xml:space="preserve"> von </w:t>
+    </w:r>
+    <w:r>
+      <w:rPr>
+        <w:b/>
+        <w:bCs/>
+      </w:rPr>
+      <w:fldChar w:fldCharType="begin"/>
+    </w:r>
+    <w:r>
+      <w:rPr>
+        <w:b/>
+        <w:bCs/>
+      </w:rPr>
+      <w:instrText>NUMPAGES  \* Arabic  \* MERGEFORMAT</w:instrText>
+    </w:r>
+    <w:r>
+      <w:rPr>
+        <w:b/>
+        <w:bCs/>
+      </w:rPr>
+      <w:fldChar w:fldCharType="separate"/>
+    </w:r>
+    <w:r>
+      <w:rPr>
+        <w:b/>
+        <w:bCs/>
+      </w:rPr>
+      <w:t>2</w:t>
+    </w:r>
+    <w:r>
+      <w:rPr>
+        <w:b/>
+        <w:bCs/>
+      </w:rPr>
+      <w:fldChar w:fldCharType="end"/>
+    </w:r>
   </w:p>
 </w:ftr>
 </file>
@@ -955,21 +1190,24 @@
   <w:p>
     <w:pPr>
       <w:pStyle w:val="Kopfzeile"/>
+      <w:pBdr>
+        <w:bottom w:val="single" w:sz="4" w:space="1" w:color="auto"/>
+      </w:pBdr>
     </w:pPr>
     <w:r>
-      <w:t>Projekt Ve</w:t>
-    </w:r>
-    <w:r>
-      <w:t>rnetzte Produktionssysteme</w:t>
-    </w:r>
-    <w:r>
-      <w:t>:</w:t>
+      <w:t>Projekt Vernetzte Produktionssysteme</w:t>
     </w:r>
     <w:r>
       <w:t xml:space="preserve"> </w:t>
     </w:r>
     <w:r>
-      <w:t>Fabio Pascuzzi, Jonathan Haller, Carl Zech, Thomas Kutscher</w:t>
+      <w:ptab w:relativeTo="margin" w:alignment="center" w:leader="none"/>
+    </w:r>
+    <w:r>
+      <w:ptab w:relativeTo="margin" w:alignment="right" w:leader="none"/>
+    </w:r>
+    <w:r>
+      <w:t>Datum: 30. Juni 2023</w:t>
     </w:r>
   </w:p>
 </w:hdr>
@@ -1353,6 +1591,119 @@
     </w:lvl>
   </w:abstractNum>
   <w:abstractNum w:abstractNumId="3" w15:restartNumberingAfterBreak="0">
+    <w:nsid w:val="43611154"/>
+    <w:multiLevelType w:val="hybridMultilevel"/>
+    <w:tmpl w:val="0FB25AC0"/>
+    <w:lvl w:ilvl="0" w:tplc="04070001">
+      <w:start w:val="1"/>
+      <w:numFmt w:val="bullet"/>
+      <w:lvlText w:val=""/>
+      <w:lvlJc w:val="left"/>
+      <w:pPr>
+        <w:ind w:left="720" w:hanging="360"/>
+      </w:pPr>
+      <w:rPr>
+        <w:rFonts w:ascii="Symbol" w:hAnsi="Symbol" w:hint="default"/>
+      </w:rPr>
+    </w:lvl>
+    <w:lvl w:ilvl="1" w:tplc="04070003" w:tentative="1">
+      <w:start w:val="1"/>
+      <w:numFmt w:val="bullet"/>
+      <w:lvlText w:val="o"/>
+      <w:lvlJc w:val="left"/>
+      <w:pPr>
+        <w:ind w:left="1440" w:hanging="360"/>
+      </w:pPr>
+      <w:rPr>
+        <w:rFonts w:ascii="Courier New" w:hAnsi="Courier New" w:cs="Courier New" w:hint="default"/>
+      </w:rPr>
+    </w:lvl>
+    <w:lvl w:ilvl="2" w:tplc="04070005" w:tentative="1">
+      <w:start w:val="1"/>
+      <w:numFmt w:val="bullet"/>
+      <w:lvlText w:val=""/>
+      <w:lvlJc w:val="left"/>
+      <w:pPr>
+        <w:ind w:left="2160" w:hanging="360"/>
+      </w:pPr>
+      <w:rPr>
+        <w:rFonts w:ascii="Wingdings" w:hAnsi="Wingdings" w:hint="default"/>
+      </w:rPr>
+    </w:lvl>
+    <w:lvl w:ilvl="3" w:tplc="04070001" w:tentative="1">
+      <w:start w:val="1"/>
+      <w:numFmt w:val="bullet"/>
+      <w:lvlText w:val=""/>
+      <w:lvlJc w:val="left"/>
+      <w:pPr>
+        <w:ind w:left="2880" w:hanging="360"/>
+      </w:pPr>
+      <w:rPr>
+        <w:rFonts w:ascii="Symbol" w:hAnsi="Symbol" w:hint="default"/>
+      </w:rPr>
+    </w:lvl>
+    <w:lvl w:ilvl="4" w:tplc="04070003" w:tentative="1">
+      <w:start w:val="1"/>
+      <w:numFmt w:val="bullet"/>
+      <w:lvlText w:val="o"/>
+      <w:lvlJc w:val="left"/>
+      <w:pPr>
+        <w:ind w:left="3600" w:hanging="360"/>
+      </w:pPr>
+      <w:rPr>
+        <w:rFonts w:ascii="Courier New" w:hAnsi="Courier New" w:cs="Courier New" w:hint="default"/>
+      </w:rPr>
+    </w:lvl>
+    <w:lvl w:ilvl="5" w:tplc="04070005" w:tentative="1">
+      <w:start w:val="1"/>
+      <w:numFmt w:val="bullet"/>
+      <w:lvlText w:val=""/>
+      <w:lvlJc w:val="left"/>
+      <w:pPr>
+        <w:ind w:left="4320" w:hanging="360"/>
+      </w:pPr>
+      <w:rPr>
+        <w:rFonts w:ascii="Wingdings" w:hAnsi="Wingdings" w:hint="default"/>
+      </w:rPr>
+    </w:lvl>
+    <w:lvl w:ilvl="6" w:tplc="04070001" w:tentative="1">
+      <w:start w:val="1"/>
+      <w:numFmt w:val="bullet"/>
+      <w:lvlText w:val=""/>
+      <w:lvlJc w:val="left"/>
+      <w:pPr>
+        <w:ind w:left="5040" w:hanging="360"/>
+      </w:pPr>
+      <w:rPr>
+        <w:rFonts w:ascii="Symbol" w:hAnsi="Symbol" w:hint="default"/>
+      </w:rPr>
+    </w:lvl>
+    <w:lvl w:ilvl="7" w:tplc="04070003" w:tentative="1">
+      <w:start w:val="1"/>
+      <w:numFmt w:val="bullet"/>
+      <w:lvlText w:val="o"/>
+      <w:lvlJc w:val="left"/>
+      <w:pPr>
+        <w:ind w:left="5760" w:hanging="360"/>
+      </w:pPr>
+      <w:rPr>
+        <w:rFonts w:ascii="Courier New" w:hAnsi="Courier New" w:cs="Courier New" w:hint="default"/>
+      </w:rPr>
+    </w:lvl>
+    <w:lvl w:ilvl="8" w:tplc="04070005" w:tentative="1">
+      <w:start w:val="1"/>
+      <w:numFmt w:val="bullet"/>
+      <w:lvlText w:val=""/>
+      <w:lvlJc w:val="left"/>
+      <w:pPr>
+        <w:ind w:left="6480" w:hanging="360"/>
+      </w:pPr>
+      <w:rPr>
+        <w:rFonts w:ascii="Wingdings" w:hAnsi="Wingdings" w:hint="default"/>
+      </w:rPr>
+    </w:lvl>
+  </w:abstractNum>
+  <w:abstractNum w:abstractNumId="4" w15:restartNumberingAfterBreak="0">
     <w:nsid w:val="4521419C"/>
     <w:multiLevelType w:val="hybridMultilevel"/>
     <w:tmpl w:val="A3B27066"/>
@@ -1465,7 +1816,7 @@
       </w:rPr>
     </w:lvl>
   </w:abstractNum>
-  <w:abstractNum w:abstractNumId="4" w15:restartNumberingAfterBreak="0">
+  <w:abstractNum w:abstractNumId="5" w15:restartNumberingAfterBreak="0">
     <w:nsid w:val="5B767B73"/>
     <w:multiLevelType w:val="hybridMultilevel"/>
     <w:tmpl w:val="73087BDC"/>
@@ -1578,7 +1929,7 @@
       </w:rPr>
     </w:lvl>
   </w:abstractNum>
-  <w:abstractNum w:abstractNumId="5" w15:restartNumberingAfterBreak="0">
+  <w:abstractNum w:abstractNumId="6" w15:restartNumberingAfterBreak="0">
     <w:nsid w:val="636E3BD4"/>
     <w:multiLevelType w:val="hybridMultilevel"/>
     <w:tmpl w:val="D4B25E8A"/>
@@ -1665,22 +2016,25 @@
     </w:lvl>
   </w:abstractNum>
   <w:num w:numId="1" w16cid:durableId="247693088">
-    <w:abstractNumId w:val="3"/>
+    <w:abstractNumId w:val="4"/>
   </w:num>
   <w:num w:numId="2" w16cid:durableId="1589578679">
     <w:abstractNumId w:val="1"/>
   </w:num>
   <w:num w:numId="3" w16cid:durableId="379138910">
-    <w:abstractNumId w:val="5"/>
+    <w:abstractNumId w:val="6"/>
   </w:num>
   <w:num w:numId="4" w16cid:durableId="2013024398">
     <w:abstractNumId w:val="0"/>
   </w:num>
   <w:num w:numId="5" w16cid:durableId="60374225">
-    <w:abstractNumId w:val="4"/>
+    <w:abstractNumId w:val="5"/>
   </w:num>
   <w:num w:numId="6" w16cid:durableId="796337333">
     <w:abstractNumId w:val="2"/>
+  </w:num>
+  <w:num w:numId="7" w16cid:durableId="1542670498">
+    <w:abstractNumId w:val="3"/>
   </w:num>
 </w:numbering>
 </file>
@@ -2113,7 +2467,6 @@
   <w:style w:type="character" w:default="1" w:styleId="Absatz-Standardschriftart">
     <w:name w:val="Default Paragraph Font"/>
     <w:uiPriority w:val="1"/>
-    <w:semiHidden/>
     <w:unhideWhenUsed/>
   </w:style>
   <w:style w:type="table" w:default="1" w:styleId="NormaleTabelle">

</xml_diff>

<commit_message>
add cloud, fliessband, robot requirements
</commit_message>
<xml_diff>
--- a/Vernetzte_Produktionssysteme/Vorlage_Futterfort.docx
+++ b/Vernetzte_Produktionssysteme/Vorlage_Futterfort.docx
@@ -456,7 +456,75 @@
           <w:tcPr>
             <w:tcW w:w="6905" w:type="dxa"/>
           </w:tcPr>
-          <w:p/>
+          <w:p>
+            <w:pPr>
+              <w:tabs>
+                <w:tab w:val="left" w:pos="720"/>
+                <w:tab w:val="left" w:pos="1440"/>
+                <w:tab w:val="left" w:pos="2160"/>
+                <w:tab w:val="left" w:pos="2880"/>
+                <w:tab w:val="left" w:pos="3600"/>
+                <w:tab w:val="left" w:pos="4320"/>
+                <w:tab w:val="left" w:pos="5040"/>
+                <w:tab w:val="left" w:pos="5760"/>
+                <w:tab w:val="left" w:pos="6480"/>
+                <w:tab w:val="left" w:pos="7200"/>
+                <w:tab w:val="left" w:pos="7920"/>
+                <w:tab w:val="left" w:pos="8640"/>
+              </w:tabs>
+              <w:autoSpaceDE w:val="0"/>
+              <w:autoSpaceDN w:val="0"/>
+              <w:adjustRightInd w:val="0"/>
+            </w:pPr>
+            <w:r>
+              <w:t xml:space="preserve">Das Fließband muss auf </w:t>
+            </w:r>
+            <w:proofErr w:type="spellStart"/>
+            <w:r>
+              <w:t>Anteuersignale</w:t>
+            </w:r>
+            <w:proofErr w:type="spellEnd"/>
+            <w:r>
+              <w:t xml:space="preserve"> gemäß der Steuereinheit reagieren</w:t>
+            </w:r>
+          </w:p>
+          <w:p>
+            <w:pPr>
+              <w:tabs>
+                <w:tab w:val="left" w:pos="720"/>
+                <w:tab w:val="left" w:pos="1440"/>
+                <w:tab w:val="left" w:pos="2160"/>
+                <w:tab w:val="left" w:pos="2880"/>
+                <w:tab w:val="left" w:pos="3600"/>
+                <w:tab w:val="left" w:pos="4320"/>
+                <w:tab w:val="left" w:pos="5040"/>
+                <w:tab w:val="left" w:pos="5760"/>
+                <w:tab w:val="left" w:pos="6480"/>
+                <w:tab w:val="left" w:pos="7200"/>
+                <w:tab w:val="left" w:pos="7920"/>
+                <w:tab w:val="left" w:pos="8640"/>
+              </w:tabs>
+              <w:autoSpaceDE w:val="0"/>
+              <w:autoSpaceDN w:val="0"/>
+              <w:adjustRightInd w:val="0"/>
+            </w:pPr>
+            <w:r>
+              <w:t>Das Fließband muss gewährleisten, dass die Tafeln währen des gesamten Transportvorgangs ihre Position nicht verändern</w:t>
+            </w:r>
+          </w:p>
+          <w:p>
+            <w:r>
+              <w:t xml:space="preserve">Das Fließband muss eine kontrastreiche Oberflächenfarbe besitzen, um den </w:t>
+            </w:r>
+            <w:proofErr w:type="spellStart"/>
+            <w:r>
+              <w:t>Erkennungvorgang</w:t>
+            </w:r>
+            <w:proofErr w:type="spellEnd"/>
+            <w:r>
+              <w:t xml:space="preserve"> der Kamera zu erleichtern</w:t>
+            </w:r>
+          </w:p>
         </w:tc>
       </w:tr>
       <w:tr>
@@ -542,7 +610,134 @@
           <w:tcPr>
             <w:tcW w:w="6905" w:type="dxa"/>
           </w:tcPr>
-          <w:p/>
+          <w:p>
+            <w:pPr>
+              <w:tabs>
+                <w:tab w:val="left" w:pos="720"/>
+                <w:tab w:val="left" w:pos="1440"/>
+                <w:tab w:val="left" w:pos="2160"/>
+                <w:tab w:val="left" w:pos="2880"/>
+                <w:tab w:val="left" w:pos="3600"/>
+                <w:tab w:val="left" w:pos="4320"/>
+                <w:tab w:val="left" w:pos="5040"/>
+                <w:tab w:val="left" w:pos="5760"/>
+                <w:tab w:val="left" w:pos="6480"/>
+                <w:tab w:val="left" w:pos="7200"/>
+                <w:tab w:val="left" w:pos="7920"/>
+                <w:tab w:val="left" w:pos="8640"/>
+              </w:tabs>
+              <w:autoSpaceDE w:val="0"/>
+              <w:autoSpaceDN w:val="0"/>
+              <w:adjustRightInd w:val="0"/>
+            </w:pPr>
+            <w:r>
+              <w:t xml:space="preserve">Der Roboterarm muss auf </w:t>
+            </w:r>
+            <w:proofErr w:type="spellStart"/>
+            <w:r>
+              <w:t>Anteuersignale</w:t>
+            </w:r>
+            <w:proofErr w:type="spellEnd"/>
+            <w:r>
+              <w:t xml:space="preserve"> der Steuereinheit ansprechen</w:t>
+            </w:r>
+          </w:p>
+          <w:p>
+            <w:pPr>
+              <w:tabs>
+                <w:tab w:val="left" w:pos="720"/>
+                <w:tab w:val="left" w:pos="1440"/>
+                <w:tab w:val="left" w:pos="2160"/>
+                <w:tab w:val="left" w:pos="2880"/>
+                <w:tab w:val="left" w:pos="3600"/>
+                <w:tab w:val="left" w:pos="4320"/>
+                <w:tab w:val="left" w:pos="5040"/>
+                <w:tab w:val="left" w:pos="5760"/>
+                <w:tab w:val="left" w:pos="6480"/>
+                <w:tab w:val="left" w:pos="7200"/>
+                <w:tab w:val="left" w:pos="7920"/>
+                <w:tab w:val="left" w:pos="8640"/>
+              </w:tabs>
+              <w:autoSpaceDE w:val="0"/>
+              <w:autoSpaceDN w:val="0"/>
+              <w:adjustRightInd w:val="0"/>
+            </w:pPr>
+            <w:r>
+              <w:t xml:space="preserve">Der Roboterarm sollte eine ausreichende Verfahrgeschwindigkeit aufweisen, um den </w:t>
+            </w:r>
+            <w:proofErr w:type="spellStart"/>
+            <w:r>
+              <w:t>den</w:t>
+            </w:r>
+            <w:proofErr w:type="spellEnd"/>
+            <w:r>
+              <w:t xml:space="preserve"> </w:t>
+            </w:r>
+            <w:proofErr w:type="spellStart"/>
+            <w:r>
+              <w:t>Packprozes</w:t>
+            </w:r>
+            <w:proofErr w:type="spellEnd"/>
+            <w:r>
+              <w:t xml:space="preserve"> mit der Schüttguttaktung des Lieferbandmaterials ohne Wartezeiten erfolgreich durchführen zu können</w:t>
+            </w:r>
+          </w:p>
+          <w:p>
+            <w:pPr>
+              <w:tabs>
+                <w:tab w:val="left" w:pos="720"/>
+                <w:tab w:val="left" w:pos="1440"/>
+                <w:tab w:val="left" w:pos="2160"/>
+                <w:tab w:val="left" w:pos="2880"/>
+                <w:tab w:val="left" w:pos="3600"/>
+                <w:tab w:val="left" w:pos="4320"/>
+                <w:tab w:val="left" w:pos="5040"/>
+                <w:tab w:val="left" w:pos="5760"/>
+                <w:tab w:val="left" w:pos="6480"/>
+                <w:tab w:val="left" w:pos="7200"/>
+                <w:tab w:val="left" w:pos="7920"/>
+                <w:tab w:val="left" w:pos="8640"/>
+              </w:tabs>
+              <w:autoSpaceDE w:val="0"/>
+              <w:autoSpaceDN w:val="0"/>
+              <w:adjustRightInd w:val="0"/>
+            </w:pPr>
+            <w:r>
+              <w:t xml:space="preserve">Der eingesetzte Effektor des Roboterarms muss in der Lage sein, einzelne Tafeln mit bekanntem </w:t>
+            </w:r>
+            <w:proofErr w:type="spellStart"/>
+            <w:r>
+              <w:t>Schwerpunktskoordinaten</w:t>
+            </w:r>
+            <w:proofErr w:type="spellEnd"/>
+            <w:r>
+              <w:t xml:space="preserve"> zu greifen</w:t>
+            </w:r>
+          </w:p>
+          <w:p>
+            <w:pPr>
+              <w:tabs>
+                <w:tab w:val="left" w:pos="720"/>
+                <w:tab w:val="left" w:pos="1440"/>
+                <w:tab w:val="left" w:pos="2160"/>
+                <w:tab w:val="left" w:pos="2880"/>
+                <w:tab w:val="left" w:pos="3600"/>
+                <w:tab w:val="left" w:pos="4320"/>
+                <w:tab w:val="left" w:pos="5040"/>
+                <w:tab w:val="left" w:pos="5760"/>
+                <w:tab w:val="left" w:pos="6480"/>
+                <w:tab w:val="left" w:pos="7200"/>
+                <w:tab w:val="left" w:pos="7920"/>
+                <w:tab w:val="left" w:pos="8640"/>
+              </w:tabs>
+              <w:autoSpaceDE w:val="0"/>
+              <w:autoSpaceDN w:val="0"/>
+              <w:adjustRightInd w:val="0"/>
+            </w:pPr>
+            <w:r>
+              <w:t>Der eingesetzte Effektor des Roboterarms muss in der Lage sein, einzelne Tafeln in die dafür vorgesehene Verpackung zu platzieren</w:t>
+            </w:r>
+          </w:p>
         </w:tc>
       </w:tr>
       <w:tr>
@@ -600,6 +795,7 @@
           </w:p>
           <w:p>
             <w:r>
+              <w:lastRenderedPageBreak/>
               <w:t>Die Steuerung muss, wenn die aktuell gewünschte Tafel nicht auf dem Fließband liegt den Schütter auffordern eine neue Ladung zu schütten</w:t>
             </w:r>
             <w:r>
@@ -620,6 +816,228 @@
             </w:r>
             <w:r>
               <w:t>.</w:t>
+            </w:r>
+          </w:p>
+        </w:tc>
+      </w:tr>
+      <w:tr>
+        <w:trPr>
+          <w:trHeight w:val="699"/>
+          <w:jc w:val="center"/>
+        </w:trPr>
+        <w:tc>
+          <w:tcPr>
+            <w:tcW w:w="2029" w:type="dxa"/>
+          </w:tcPr>
+          <w:p>
+            <w:pPr>
+              <w:jc w:val="center"/>
+            </w:pPr>
+            <w:r>
+              <w:lastRenderedPageBreak/>
+              <w:t>Cloud</w:t>
+            </w:r>
+          </w:p>
+        </w:tc>
+        <w:tc>
+          <w:tcPr>
+            <w:tcW w:w="6905" w:type="dxa"/>
+          </w:tcPr>
+          <w:p>
+            <w:pPr>
+              <w:tabs>
+                <w:tab w:val="left" w:pos="720"/>
+                <w:tab w:val="left" w:pos="1440"/>
+                <w:tab w:val="left" w:pos="2160"/>
+                <w:tab w:val="left" w:pos="2880"/>
+                <w:tab w:val="left" w:pos="3600"/>
+                <w:tab w:val="left" w:pos="4320"/>
+                <w:tab w:val="left" w:pos="5040"/>
+                <w:tab w:val="left" w:pos="5760"/>
+                <w:tab w:val="left" w:pos="6480"/>
+                <w:tab w:val="left" w:pos="7200"/>
+                <w:tab w:val="left" w:pos="7920"/>
+                <w:tab w:val="left" w:pos="8640"/>
+              </w:tabs>
+              <w:autoSpaceDE w:val="0"/>
+              <w:autoSpaceDN w:val="0"/>
+              <w:adjustRightInd w:val="0"/>
+            </w:pPr>
+            <w:r>
+              <w:t>Die Cloud muss für Kunden der Futterfort GmbH eine Schnittstelle zum Bestellen von sechs gewünschten Tafeln bereitstellen</w:t>
+            </w:r>
+          </w:p>
+          <w:p>
+            <w:pPr>
+              <w:tabs>
+                <w:tab w:val="left" w:pos="720"/>
+                <w:tab w:val="left" w:pos="1440"/>
+                <w:tab w:val="left" w:pos="2160"/>
+                <w:tab w:val="left" w:pos="2880"/>
+                <w:tab w:val="left" w:pos="3600"/>
+                <w:tab w:val="left" w:pos="4320"/>
+                <w:tab w:val="left" w:pos="5040"/>
+                <w:tab w:val="left" w:pos="5760"/>
+                <w:tab w:val="left" w:pos="6480"/>
+                <w:tab w:val="left" w:pos="7200"/>
+                <w:tab w:val="left" w:pos="7920"/>
+                <w:tab w:val="left" w:pos="8640"/>
+              </w:tabs>
+              <w:autoSpaceDE w:val="0"/>
+              <w:autoSpaceDN w:val="0"/>
+              <w:adjustRightInd w:val="0"/>
+            </w:pPr>
+            <w:r>
+              <w:t>Die Cloud muss jede Bestellung datenschutzkonform in einer Datenbank speichern</w:t>
+            </w:r>
+          </w:p>
+          <w:p>
+            <w:pPr>
+              <w:tabs>
+                <w:tab w:val="left" w:pos="720"/>
+                <w:tab w:val="left" w:pos="1440"/>
+                <w:tab w:val="left" w:pos="2160"/>
+                <w:tab w:val="left" w:pos="2880"/>
+                <w:tab w:val="left" w:pos="3600"/>
+                <w:tab w:val="left" w:pos="4320"/>
+                <w:tab w:val="left" w:pos="5040"/>
+                <w:tab w:val="left" w:pos="5760"/>
+                <w:tab w:val="left" w:pos="6480"/>
+                <w:tab w:val="left" w:pos="7200"/>
+                <w:tab w:val="left" w:pos="7920"/>
+                <w:tab w:val="left" w:pos="8640"/>
+              </w:tabs>
+              <w:autoSpaceDE w:val="0"/>
+              <w:autoSpaceDN w:val="0"/>
+              <w:adjustRightInd w:val="0"/>
+            </w:pPr>
+            <w:r>
+              <w:t>Die Cloud muss die Anzahl der durchgeführten Schüttvorgänge bis eine bestehende Bestellung abgeschlossen werden kann in einer Datenbank abspeichern</w:t>
+            </w:r>
+          </w:p>
+          <w:p>
+            <w:pPr>
+              <w:tabs>
+                <w:tab w:val="left" w:pos="720"/>
+                <w:tab w:val="left" w:pos="1440"/>
+                <w:tab w:val="left" w:pos="2160"/>
+                <w:tab w:val="left" w:pos="2880"/>
+                <w:tab w:val="left" w:pos="3600"/>
+                <w:tab w:val="left" w:pos="4320"/>
+                <w:tab w:val="left" w:pos="5040"/>
+                <w:tab w:val="left" w:pos="5760"/>
+                <w:tab w:val="left" w:pos="6480"/>
+                <w:tab w:val="left" w:pos="7200"/>
+                <w:tab w:val="left" w:pos="7920"/>
+                <w:tab w:val="left" w:pos="8640"/>
+              </w:tabs>
+              <w:autoSpaceDE w:val="0"/>
+              <w:autoSpaceDN w:val="0"/>
+              <w:adjustRightInd w:val="0"/>
+            </w:pPr>
+            <w:r>
+              <w:t>Die Cloud muss die gespeicherte Anzahl der durchgeführten Schüttvorgänge einer Bestellung eindeutig zuordnen</w:t>
+            </w:r>
+          </w:p>
+          <w:p>
+            <w:pPr>
+              <w:tabs>
+                <w:tab w:val="left" w:pos="720"/>
+                <w:tab w:val="left" w:pos="1440"/>
+                <w:tab w:val="left" w:pos="2160"/>
+                <w:tab w:val="left" w:pos="2880"/>
+                <w:tab w:val="left" w:pos="3600"/>
+                <w:tab w:val="left" w:pos="4320"/>
+                <w:tab w:val="left" w:pos="5040"/>
+                <w:tab w:val="left" w:pos="5760"/>
+                <w:tab w:val="left" w:pos="6480"/>
+                <w:tab w:val="left" w:pos="7200"/>
+                <w:tab w:val="left" w:pos="7920"/>
+                <w:tab w:val="left" w:pos="8640"/>
+              </w:tabs>
+              <w:autoSpaceDE w:val="0"/>
+              <w:autoSpaceDN w:val="0"/>
+              <w:adjustRightInd w:val="0"/>
+            </w:pPr>
+            <w:r>
+              <w:t>Die Cloud muss bei jedem Schüttvorgang die vom System gemeldete Anzahl an Tafeln und zugehörige Farbe in einer Datenbank abspeichern</w:t>
+            </w:r>
+          </w:p>
+          <w:p>
+            <w:pPr>
+              <w:tabs>
+                <w:tab w:val="left" w:pos="720"/>
+                <w:tab w:val="left" w:pos="1440"/>
+                <w:tab w:val="left" w:pos="2160"/>
+                <w:tab w:val="left" w:pos="2880"/>
+                <w:tab w:val="left" w:pos="3600"/>
+                <w:tab w:val="left" w:pos="4320"/>
+                <w:tab w:val="left" w:pos="5040"/>
+                <w:tab w:val="left" w:pos="5760"/>
+                <w:tab w:val="left" w:pos="6480"/>
+                <w:tab w:val="left" w:pos="7200"/>
+                <w:tab w:val="left" w:pos="7920"/>
+                <w:tab w:val="left" w:pos="8640"/>
+              </w:tabs>
+              <w:autoSpaceDE w:val="0"/>
+              <w:autoSpaceDN w:val="0"/>
+              <w:adjustRightInd w:val="0"/>
+            </w:pPr>
+            <w:r>
+              <w:t>Die Cloud muss eine Schnittstelle zu einem Dashboard eines digitalen Zwillings des Systems bereitstellen</w:t>
+            </w:r>
+          </w:p>
+          <w:p>
+            <w:pPr>
+              <w:tabs>
+                <w:tab w:val="left" w:pos="720"/>
+                <w:tab w:val="left" w:pos="1440"/>
+                <w:tab w:val="left" w:pos="2160"/>
+                <w:tab w:val="left" w:pos="2880"/>
+                <w:tab w:val="left" w:pos="3600"/>
+                <w:tab w:val="left" w:pos="4320"/>
+                <w:tab w:val="left" w:pos="5040"/>
+                <w:tab w:val="left" w:pos="5760"/>
+                <w:tab w:val="left" w:pos="6480"/>
+                <w:tab w:val="left" w:pos="7200"/>
+                <w:tab w:val="left" w:pos="7920"/>
+                <w:tab w:val="left" w:pos="8640"/>
+              </w:tabs>
+              <w:autoSpaceDE w:val="0"/>
+              <w:autoSpaceDN w:val="0"/>
+              <w:adjustRightInd w:val="0"/>
+            </w:pPr>
+            <w:r>
+              <w:t>Das Dashboard für den digitalen Zwilling muss nur für berechtigte Mitarbeiter der Futterfort GmbH zugänglich sein</w:t>
+            </w:r>
+          </w:p>
+          <w:p>
+            <w:pPr>
+              <w:tabs>
+                <w:tab w:val="left" w:pos="720"/>
+                <w:tab w:val="left" w:pos="1440"/>
+                <w:tab w:val="left" w:pos="2160"/>
+                <w:tab w:val="left" w:pos="2880"/>
+                <w:tab w:val="left" w:pos="3600"/>
+                <w:tab w:val="left" w:pos="4320"/>
+                <w:tab w:val="left" w:pos="5040"/>
+                <w:tab w:val="left" w:pos="5760"/>
+                <w:tab w:val="left" w:pos="6480"/>
+                <w:tab w:val="left" w:pos="7200"/>
+                <w:tab w:val="left" w:pos="7920"/>
+                <w:tab w:val="left" w:pos="8640"/>
+              </w:tabs>
+              <w:autoSpaceDE w:val="0"/>
+              <w:autoSpaceDN w:val="0"/>
+              <w:adjustRightInd w:val="0"/>
+            </w:pPr>
+            <w:r>
+              <w:t>Das Dashboard für den digitalen Zwilling muss durch Zugriffsrechte und Passwörter vor unberechtigtem Zugriff geschützt sein</w:t>
+            </w:r>
+          </w:p>
+          <w:p>
+            <w:r>
+              <w:t>Die Daten in der Cloud werden für saisonales Lernen genutzt</w:t>
             </w:r>
           </w:p>
         </w:tc>
@@ -673,7 +1091,6 @@
               <w:jc w:val="center"/>
             </w:pPr>
             <w:r>
-              <w:lastRenderedPageBreak/>
               <w:t>Bildverarbeitung</w:t>
             </w:r>
           </w:p>

</xml_diff>